<commit_message>
Dodato sve sem odabira proficiencies
</commit_message>
<xml_diff>
--- a/Project Proposal.docx
+++ b/Project Proposal.docx
@@ -6,14 +6,8 @@
       <w:pPr>
         <w:pStyle w:val="Title"/>
         <w:jc w:val="center"/>
-        <w:rPr>
-          <w:lang w:val="sr-Latn-RS"/>
-        </w:rPr>
-      </w:pPr>
-      <w:r>
-        <w:rPr>
-          <w:lang w:val="sr-Latn-RS"/>
-        </w:rPr>
+      </w:pPr>
+      <w:r>
         <w:t>Fast Character Builder for D&amp;D 5E</w:t>
       </w:r>
     </w:p>
@@ -21,28 +15,16 @@
       <w:pPr>
         <w:pStyle w:val="Subtitle"/>
         <w:jc w:val="center"/>
-        <w:rPr>
-          <w:lang w:val="sr-Latn-RS"/>
-        </w:rPr>
-      </w:pPr>
-      <w:r>
-        <w:rPr>
-          <w:lang w:val="sr-Latn-RS"/>
-        </w:rPr>
+      </w:pPr>
+      <w:r>
         <w:t>Project Proposal iz predmeta Sistemi bazirani na znanju</w:t>
       </w:r>
     </w:p>
     <w:p>
       <w:pPr>
         <w:pStyle w:val="Heading1"/>
-        <w:rPr>
-          <w:lang w:val="sr-Latn-RS"/>
-        </w:rPr>
-      </w:pPr>
-      <w:r>
-        <w:rPr>
-          <w:lang w:val="sr-Latn-RS"/>
-        </w:rPr>
+      </w:pPr>
+      <w:r>
         <w:t>Tim:</w:t>
       </w:r>
     </w:p>
@@ -53,14 +35,8 @@
           <w:ilvl w:val="0"/>
           <w:numId w:val="1"/>
         </w:numPr>
-        <w:rPr>
-          <w:lang w:val="sr-Latn-RS"/>
-        </w:rPr>
-      </w:pPr>
-      <w:r>
-        <w:rPr>
-          <w:lang w:val="sr-Latn-RS"/>
-        </w:rPr>
+      </w:pPr>
+      <w:r>
         <w:t>Tanita Mošić (SW 53/2019)</w:t>
       </w:r>
     </w:p>
@@ -71,488 +47,308 @@
           <w:ilvl w:val="0"/>
           <w:numId w:val="1"/>
         </w:numPr>
-        <w:rPr>
-          <w:lang w:val="sr-Latn-RS"/>
-        </w:rPr>
-      </w:pPr>
-      <w:r>
-        <w:rPr>
-          <w:lang w:val="sr-Latn-RS"/>
-        </w:rPr>
+      </w:pPr>
+      <w:r>
         <w:t>Mihajlo Đorđević (SW 34/2019)</w:t>
       </w:r>
     </w:p>
     <w:p>
       <w:pPr>
         <w:pStyle w:val="Heading1"/>
-        <w:rPr>
-          <w:lang w:val="sr-Latn-RS"/>
-        </w:rPr>
-      </w:pPr>
-      <w:r>
-        <w:rPr>
-          <w:lang w:val="sr-Latn-RS"/>
-        </w:rPr>
+      </w:pPr>
+      <w:r>
         <w:t>Motivacija</w:t>
       </w:r>
     </w:p>
     <w:p>
-      <w:pPr>
-        <w:rPr>
-          <w:lang w:val="sr-Latn-RS"/>
-        </w:rPr>
-      </w:pPr>
-      <w:r>
-        <w:rPr>
-          <w:i/>
-          <w:iCs/>
-          <w:lang w:val="sr-Latn-RS"/>
+      <w:r>
+        <w:rPr>
+          <w:i/>
+          <w:iCs/>
         </w:rPr>
         <w:t>Dungeons &amp; Dragons</w:t>
       </w:r>
       <w:r>
-        <w:rPr>
-          <w:lang w:val="sr-Latn-RS"/>
-        </w:rPr>
         <w:t xml:space="preserve"> je TTRPG (</w:t>
       </w:r>
       <w:r>
         <w:rPr>
           <w:i/>
           <w:iCs/>
-          <w:lang w:val="sr-Latn-RS"/>
         </w:rPr>
         <w:t>tabletop role-playing game</w:t>
       </w:r>
       <w:r>
-        <w:rPr>
-          <w:lang w:val="sr-Latn-RS"/>
-        </w:rPr>
-        <w:t>) u kojoj se grupe igrača kreću kroz zamišljeni svet uz pomoć svojih likova, koji formiraju družinu (</w:t>
-      </w:r>
-      <w:r>
-        <w:rPr>
-          <w:i/>
-          <w:iCs/>
-          <w:lang w:val="sr-Latn-RS"/>
+        <w:t xml:space="preserve">) u kojoj se grupe igrača kreću kroz </w:t>
+      </w:r>
+      <w:r>
+        <w:t>zamišljeni</w:t>
+      </w:r>
+      <w:r>
+        <w:t xml:space="preserve"> svet uz pomoć svojih likova, koji formiraju družinu (</w:t>
+      </w:r>
+      <w:r>
+        <w:rPr>
+          <w:i/>
+          <w:iCs/>
         </w:rPr>
         <w:t>party</w:t>
       </w:r>
       <w:r>
-        <w:rPr>
-          <w:lang w:val="sr-Latn-RS"/>
-        </w:rPr>
         <w:t>), slično RPG i MMORPG video igricama. Glavna razlika u odnosu na video igrice je to što svet kontroliše osoba koj</w:t>
       </w:r>
       <w:r>
-        <w:rPr>
-          <w:lang w:val="sr-Latn-RS"/>
-        </w:rPr>
         <w:t>a</w:t>
       </w:r>
       <w:r>
-        <w:rPr>
-          <w:lang w:val="sr-Latn-RS"/>
-        </w:rPr>
         <w:t xml:space="preserve"> ima ulogu voditelja. Voditelj se još naziva i </w:t>
       </w:r>
       <w:r>
         <w:rPr>
           <w:i/>
           <w:iCs/>
-          <w:lang w:val="sr-Latn-RS"/>
         </w:rPr>
         <w:t>Dungeon Master</w:t>
       </w:r>
       <w:r>
-        <w:rPr>
-          <w:lang w:val="sr-Latn-RS"/>
-        </w:rPr>
         <w:t xml:space="preserve"> ili </w:t>
       </w:r>
       <w:r>
         <w:rPr>
           <w:i/>
           <w:iCs/>
-          <w:lang w:val="sr-Latn-RS"/>
         </w:rPr>
         <w:t>Game Master</w:t>
       </w:r>
       <w:r>
-        <w:rPr>
-          <w:lang w:val="sr-Latn-RS"/>
-        </w:rPr>
         <w:t>. Igre su najčešće fokusirane na kontinualne priče koje su predugačke za jedno okupljanje, pa se igraju se u više navrata (</w:t>
       </w:r>
       <w:r>
         <w:rPr>
           <w:i/>
           <w:iCs/>
-          <w:lang w:val="sr-Latn-RS"/>
         </w:rPr>
         <w:t>session</w:t>
       </w:r>
       <w:r>
-        <w:rPr>
-          <w:lang w:val="sr-Latn-RS"/>
-        </w:rPr>
         <w:t>/sesija</w:t>
       </w:r>
       <w:r>
-        <w:rPr>
-          <w:lang w:val="sr-Latn-RS"/>
-        </w:rPr>
         <w:t xml:space="preserve">). </w:t>
       </w:r>
       <w:r>
-        <w:rPr>
-          <w:lang w:val="sr-Latn-RS"/>
-        </w:rPr>
         <w:t>Sesije</w:t>
       </w:r>
       <w:r>
-        <w:rPr>
-          <w:lang w:val="sr-Latn-RS"/>
-        </w:rPr>
         <w:t xml:space="preserve"> koj</w:t>
       </w:r>
       <w:r>
-        <w:rPr>
-          <w:lang w:val="sr-Latn-RS"/>
-        </w:rPr>
         <w:t>e</w:t>
       </w:r>
       <w:r>
-        <w:rPr>
-          <w:lang w:val="sr-Latn-RS"/>
-        </w:rPr>
         <w:t xml:space="preserve"> nastavljaju jednu priču formiraju kampanju</w:t>
       </w:r>
       <w:r>
-        <w:rPr>
-          <w:lang w:val="sr-Latn-RS"/>
-        </w:rPr>
         <w:t xml:space="preserve"> (</w:t>
       </w:r>
       <w:r>
         <w:rPr>
           <w:i/>
           <w:iCs/>
-          <w:lang w:val="sr-Latn-RS"/>
         </w:rPr>
         <w:t>campaign</w:t>
       </w:r>
       <w:r>
-        <w:rPr>
-          <w:lang w:val="sr-Latn-RS"/>
-        </w:rPr>
         <w:t>)</w:t>
       </w:r>
       <w:r>
-        <w:rPr>
-          <w:lang w:val="sr-Latn-RS"/>
-        </w:rPr>
         <w:t>.</w:t>
       </w:r>
     </w:p>
     <w:p>
-      <w:pPr>
-        <w:rPr>
-          <w:lang w:val="sr-Latn-RS"/>
-        </w:rPr>
-      </w:pPr>
-      <w:r>
-        <w:rPr>
-          <w:lang w:val="sr-Latn-RS"/>
-        </w:rPr>
+      <w:r>
         <w:t xml:space="preserve">U poslednjih nekoliko godina popularnost igre </w:t>
       </w:r>
       <w:r>
         <w:rPr>
           <w:i/>
           <w:iCs/>
-          <w:lang w:val="sr-Latn-RS"/>
         </w:rPr>
         <w:t>Dungeons &amp; Dragons</w:t>
       </w:r>
       <w:r>
-        <w:rPr>
-          <w:lang w:val="sr-Latn-RS"/>
-        </w:rPr>
         <w:t xml:space="preserve"> je eksplodirala, velikim delom zahvaljujući ljudima koji su snimali svoje kampanje i postavljali ih na internet u obliku livestream-ova, videa ili podkasta. Ovo je prouzrokovalo veliki broj novih igrača, koji se nikada ranije nisu susreli sa bilo kakvim TTRPG-jem</w:t>
       </w:r>
       <w:r>
-        <w:rPr>
-          <w:lang w:val="sr-Latn-RS"/>
-        </w:rPr>
         <w:t xml:space="preserve">, koji </w:t>
       </w:r>
       <w:r>
-        <w:rPr>
-          <w:lang w:val="sr-Latn-RS"/>
-        </w:rPr>
         <w:t xml:space="preserve">žele da krenu </w:t>
       </w:r>
       <w:r>
-        <w:rPr>
-          <w:lang w:val="sr-Latn-RS"/>
-        </w:rPr>
         <w:t xml:space="preserve">u potragu za svojom prvom avanturom, ali ne znaju odakle da počnu. </w:t>
       </w:r>
     </w:p>
     <w:p>
       <w:pPr>
         <w:pStyle w:val="Heading1"/>
-        <w:rPr>
-          <w:lang w:val="sr-Latn-RS"/>
-        </w:rPr>
-      </w:pPr>
-      <w:r>
-        <w:rPr>
-          <w:lang w:val="sr-Latn-RS"/>
-        </w:rPr>
+      </w:pPr>
+      <w:r>
         <w:t>Pregled problema</w:t>
       </w:r>
     </w:p>
     <w:p>
-      <w:pPr>
-        <w:rPr>
-          <w:lang w:val="sr-Latn-RS"/>
-        </w:rPr>
-      </w:pPr>
-      <w:r>
-        <w:rPr>
-          <w:i/>
-          <w:iCs/>
-          <w:lang w:val="sr-Latn-RS"/>
+      <w:r>
+        <w:rPr>
+          <w:i/>
+          <w:iCs/>
         </w:rPr>
         <w:t>Dungeons &amp; Dragons</w:t>
       </w:r>
       <w:r>
-        <w:rPr>
-          <w:lang w:val="sr-Latn-RS"/>
-        </w:rPr>
         <w:t xml:space="preserve"> predstavlja kompleksan sistem, sa velikim brojem pravila koja se nalaze u različitim izvorima i prepliću na komplikovane načine. Značajan deo ovih pravila se tiče stvaranja likova koji mogu da funkcionišu unutar sveta, a pre svega u borbi – najzahtevnijem delu same igre. Stoga, glavni cilj ovog projekta je da pomogne početnicima da izgrade svog prvog lika, koji će biti pogodan za upoznavanje sa sistemom ali i zabavan za igranje. </w:t>
       </w:r>
     </w:p>
     <w:p>
-      <w:pPr>
-        <w:rPr>
-          <w:lang w:val="sr-Latn-RS"/>
-        </w:rPr>
-      </w:pPr>
-      <w:r>
-        <w:rPr>
-          <w:lang w:val="sr-Latn-RS"/>
-        </w:rPr>
+      <w:r>
         <w:t>Kako je reč o staroj (prva edicija izašla 1974</w:t>
       </w:r>
       <w:r>
-        <w:rPr>
-          <w:lang w:val="sr-Latn-RS"/>
-        </w:rPr>
         <w:t>. godine</w:t>
       </w:r>
       <w:r>
-        <w:rPr>
-          <w:lang w:val="sr-Latn-RS"/>
-        </w:rPr>
-        <w:t xml:space="preserve">) i generacijski popularnoj igri (barem u Severnoj Americi), postoji veliki broj materijala namenjen početnicima i izgradnji prvog lika, kako na internetu tako i u štampi. Međutim, ovi materijali su često i sami dugački, razbacani, puni </w:t>
-      </w:r>
-      <w:r>
-        <w:rPr>
-          <w:i/>
-          <w:iCs/>
-          <w:lang w:val="sr-Latn-RS"/>
+        <w:t>) i generacijski popularnoj igri</w:t>
+      </w:r>
+      <w:r>
+        <w:t xml:space="preserve">, </w:t>
+      </w:r>
+      <w:r>
+        <w:t xml:space="preserve">postoji </w:t>
+      </w:r>
+      <w:r>
+        <w:t xml:space="preserve">mnoštvo </w:t>
+      </w:r>
+      <w:r>
+        <w:t xml:space="preserve"> materijala namenjen</w:t>
+      </w:r>
+      <w:r>
+        <w:t>ih</w:t>
+      </w:r>
+      <w:r>
+        <w:t xml:space="preserve"> početnicima i izgradnji prvog lika, kako na internetu tako i u štampi. Međutim, ovi materijali su često i sami dugački, razbacani, puni </w:t>
+      </w:r>
+      <w:r>
+        <w:rPr>
+          <w:i/>
+          <w:iCs/>
         </w:rPr>
         <w:t>in-game</w:t>
       </w:r>
       <w:r>
-        <w:rPr>
-          <w:lang w:val="sr-Latn-RS"/>
-        </w:rPr>
         <w:t xml:space="preserve"> terminologije i uopšte preopširni. </w:t>
       </w:r>
       <w:r>
-        <w:rPr>
-          <w:lang w:val="sr-Latn-RS"/>
-        </w:rPr>
         <w:t xml:space="preserve">Stavljanje cele izgradnje lika na jedno mesto, u jedan </w:t>
       </w:r>
       <w:r>
         <w:rPr>
           <w:i/>
           <w:iCs/>
-          <w:lang w:val="sr-Latn-RS"/>
         </w:rPr>
         <w:t xml:space="preserve">streamlined </w:t>
       </w:r>
       <w:r>
-        <w:rPr>
-          <w:lang w:val="sr-Latn-RS"/>
-        </w:rPr>
         <w:t>proces će omogućiti igračima da urone u igru bez čitanja ogromnih tekstova punih mehaničkih detalja ili traženja pomoći pri svakom koraku.</w:t>
       </w:r>
       <w:r>
-        <w:rPr>
-          <w:lang w:val="sr-Latn-RS"/>
-        </w:rPr>
         <w:t xml:space="preserve"> </w:t>
       </w:r>
     </w:p>
     <w:p>
-      <w:pPr>
-        <w:rPr>
-          <w:lang w:val="sr-Latn-RS"/>
-        </w:rPr>
-      </w:pPr>
-      <w:r>
-        <w:rPr>
-          <w:lang w:val="sr-Latn-RS"/>
-        </w:rPr>
+      <w:r>
         <w:t>Pored sjedinjavanja celog procesa građe na jedno mesto, u ovom projektu se za najbitniju stavku, odabir klase, koristi nesvakida</w:t>
       </w:r>
       <w:r>
-        <w:rPr>
-          <w:lang w:val="sr-Latn-RS"/>
-        </w:rPr>
         <w:t>š</w:t>
       </w:r>
       <w:r>
-        <w:rPr>
-          <w:lang w:val="sr-Latn-RS"/>
-        </w:rPr>
         <w:t xml:space="preserve">nji </w:t>
       </w:r>
       <w:r>
         <w:rPr>
           <w:i/>
           <w:iCs/>
-          <w:lang w:val="sr-Latn-RS"/>
         </w:rPr>
         <w:t xml:space="preserve">party-filler </w:t>
       </w:r>
       <w:r>
-        <w:rPr>
-          <w:lang w:val="sr-Latn-RS"/>
-        </w:rPr>
         <w:t xml:space="preserve">pristup, gde se na osnovu ostatka </w:t>
       </w:r>
       <w:r>
-        <w:rPr>
-          <w:lang w:val="sr-Latn-RS"/>
-        </w:rPr>
         <w:t>stola</w:t>
       </w:r>
       <w:r>
-        <w:rPr>
-          <w:lang w:val="sr-Latn-RS"/>
-        </w:rPr>
         <w:t xml:space="preserve"> odabira klasa koja će najbolje upotpuniti družinu, dok će ujedno biti i </w:t>
       </w:r>
       <w:r>
         <w:rPr>
           <w:i/>
           <w:iCs/>
-          <w:lang w:val="sr-Latn-RS"/>
         </w:rPr>
         <w:t>begginer-friendly.</w:t>
       </w:r>
       <w:r>
-        <w:rPr>
-          <w:lang w:val="sr-Latn-RS"/>
-        </w:rPr>
         <w:t xml:space="preserve"> Sve što je novajliji potrebno su informacije o kampanji od DM-a i o drugim likovima od ostalih igrača.</w:t>
       </w:r>
     </w:p>
     <w:p>
       <w:pPr>
         <w:pStyle w:val="Heading1"/>
-        <w:rPr>
-          <w:lang w:val="sr-Latn-RS"/>
-        </w:rPr>
-      </w:pPr>
-      <w:r>
-        <w:rPr>
-          <w:lang w:val="sr-Latn-RS"/>
-        </w:rPr>
+      </w:pPr>
+      <w:r>
         <w:t>Metodologija rada</w:t>
       </w:r>
     </w:p>
     <w:p>
-      <w:pPr>
-        <w:rPr>
-          <w:lang w:val="sr-Latn-RS"/>
-        </w:rPr>
-      </w:pPr>
-      <w:r>
-        <w:rPr>
-          <w:lang w:val="sr-Latn-RS"/>
-        </w:rPr>
+      <w:r>
         <w:t xml:space="preserve">Svaki lik u D&amp;D-u ima svoj list tj. </w:t>
       </w:r>
       <w:r>
         <w:rPr>
           <w:i/>
           <w:iCs/>
-          <w:lang w:val="sr-Latn-RS"/>
         </w:rPr>
         <w:t>character sheet</w:t>
       </w:r>
       <w:r>
-        <w:rPr>
-          <w:lang w:val="sr-Latn-RS"/>
-        </w:rPr>
         <w:t xml:space="preserve">. </w:t>
       </w:r>
       <w:r>
-        <w:rPr>
-          <w:lang w:val="sr-Latn-RS"/>
-        </w:rPr>
         <w:t>Na njemu se nalaze sv</w:t>
       </w:r>
       <w:r>
-        <w:rPr>
-          <w:lang w:val="sr-Latn-RS"/>
-        </w:rPr>
         <w:t xml:space="preserve">e informacije </w:t>
       </w:r>
       <w:r>
-        <w:rPr>
-          <w:lang w:val="sr-Latn-RS"/>
-        </w:rPr>
         <w:t xml:space="preserve">o liku, od imena i izgleda </w:t>
       </w:r>
       <w:r>
-        <w:rPr>
-          <w:lang w:val="sr-Latn-RS"/>
-        </w:rPr>
         <w:t>preko oružija i sposobnosti do detalja pretpriče. Prva strana ovog lista sadrži sve mehanički bitne stavke za građu (</w:t>
       </w:r>
       <w:r>
         <w:rPr>
           <w:i/>
           <w:iCs/>
-          <w:lang w:val="sr-Latn-RS"/>
         </w:rPr>
         <w:t>build</w:t>
       </w:r>
       <w:r>
-        <w:rPr>
-          <w:lang w:val="sr-Latn-RS"/>
-        </w:rPr>
         <w:t>) lika</w:t>
       </w:r>
       <w:r>
-        <w:rPr>
-          <w:lang w:val="sr-Latn-RS"/>
-        </w:rPr>
         <w:t>, i one su to što ćemo odabrati za korisnika</w:t>
       </w:r>
       <w:r>
-        <w:rPr>
-          <w:lang w:val="sr-Latn-RS"/>
-        </w:rPr>
         <w:t>. Ove stavke su:</w:t>
       </w:r>
     </w:p>
@@ -563,22 +359,15 @@
           <w:ilvl w:val="0"/>
           <w:numId w:val="2"/>
         </w:numPr>
-        <w:rPr>
-          <w:lang w:val="sr-Latn-RS"/>
-        </w:rPr>
-      </w:pPr>
-      <w:r>
-        <w:rPr>
-          <w:i/>
-          <w:iCs/>
-          <w:lang w:val="sr-Latn-RS"/>
+      </w:pPr>
+      <w:r>
+        <w:rPr>
+          <w:i/>
+          <w:iCs/>
         </w:rPr>
         <w:t>Background</w:t>
       </w:r>
       <w:r>
-        <w:rPr>
-          <w:lang w:val="sr-Latn-RS"/>
-        </w:rPr>
         <w:t xml:space="preserve"> (poreklo)</w:t>
       </w:r>
     </w:p>
@@ -589,22 +378,15 @@
           <w:ilvl w:val="0"/>
           <w:numId w:val="2"/>
         </w:numPr>
-        <w:rPr>
-          <w:lang w:val="sr-Latn-RS"/>
-        </w:rPr>
-      </w:pPr>
-      <w:r>
-        <w:rPr>
-          <w:i/>
-          <w:iCs/>
-          <w:lang w:val="sr-Latn-RS"/>
+      </w:pPr>
+      <w:r>
+        <w:rPr>
+          <w:i/>
+          <w:iCs/>
         </w:rPr>
         <w:t>Race</w:t>
       </w:r>
       <w:r>
-        <w:rPr>
-          <w:lang w:val="sr-Latn-RS"/>
-        </w:rPr>
         <w:t xml:space="preserve"> (rasa, opšti izgled)</w:t>
       </w:r>
     </w:p>
@@ -615,22 +397,15 @@
           <w:ilvl w:val="0"/>
           <w:numId w:val="2"/>
         </w:numPr>
-        <w:rPr>
-          <w:lang w:val="sr-Latn-RS"/>
-        </w:rPr>
-      </w:pPr>
-      <w:r>
-        <w:rPr>
-          <w:i/>
-          <w:iCs/>
-          <w:lang w:val="sr-Latn-RS"/>
+      </w:pPr>
+      <w:r>
+        <w:rPr>
+          <w:i/>
+          <w:iCs/>
         </w:rPr>
         <w:t>Class</w:t>
       </w:r>
       <w:r>
-        <w:rPr>
-          <w:lang w:val="sr-Latn-RS"/>
-        </w:rPr>
         <w:t xml:space="preserve"> (klasa tj. zanimanje)</w:t>
       </w:r>
     </w:p>
@@ -641,14 +416,8 @@
           <w:ilvl w:val="1"/>
           <w:numId w:val="2"/>
         </w:numPr>
-        <w:rPr>
-          <w:lang w:val="sr-Latn-RS"/>
-        </w:rPr>
-      </w:pPr>
-      <w:r>
-        <w:rPr>
-          <w:lang w:val="sr-Latn-RS"/>
-        </w:rPr>
+      </w:pPr>
+      <w:r>
         <w:t>Subclass (podklasa tj. usmerenje)</w:t>
       </w:r>
     </w:p>
@@ -659,22 +428,15 @@
           <w:ilvl w:val="0"/>
           <w:numId w:val="2"/>
         </w:numPr>
-        <w:rPr>
-          <w:lang w:val="sr-Latn-RS"/>
-        </w:rPr>
-      </w:pPr>
-      <w:r>
-        <w:rPr>
-          <w:i/>
-          <w:iCs/>
-          <w:lang w:val="sr-Latn-RS"/>
+      </w:pPr>
+      <w:r>
+        <w:rPr>
+          <w:i/>
+          <w:iCs/>
         </w:rPr>
         <w:t>Ability Scores</w:t>
       </w:r>
       <w:r>
-        <w:rPr>
-          <w:lang w:val="sr-Latn-RS"/>
-        </w:rPr>
         <w:t xml:space="preserve"> (set brojčanih vrednosti koje opisuju sposobnosti)</w:t>
       </w:r>
     </w:p>
@@ -682,82 +444,128 @@
       <w:pPr>
         <w:pStyle w:val="ListParagraph"/>
         <w:numPr>
-          <w:ilvl w:val="1"/>
+          <w:ilvl w:val="0"/>
           <w:numId w:val="2"/>
         </w:numPr>
-        <w:rPr>
-          <w:i/>
-          <w:iCs/>
-          <w:lang w:val="sr-Latn-RS"/>
-        </w:rPr>
-      </w:pPr>
-      <w:r>
-        <w:rPr>
-          <w:i/>
-          <w:iCs/>
-          <w:lang w:val="sr-Latn-RS"/>
+      </w:pPr>
+      <w:r>
+        <w:rPr>
+          <w:i/>
+          <w:iCs/>
         </w:rPr>
         <w:t>Skills</w:t>
       </w:r>
       <w:r>
-        <w:rPr>
-          <w:lang w:val="sr-Latn-RS"/>
-        </w:rPr>
         <w:t>/</w:t>
       </w:r>
       <w:r>
         <w:rPr>
           <w:i/>
           <w:iCs/>
-          <w:lang w:val="sr-Latn-RS"/>
         </w:rPr>
         <w:t>Skill proficiencies</w:t>
       </w:r>
       <w:r>
-        <w:rPr>
-          <w:lang w:val="sr-Latn-RS"/>
-        </w:rPr>
         <w:t xml:space="preserve"> (set veština u kojima se lik ističe)</w:t>
       </w:r>
-      <w:r>
-        <w:rPr>
-          <w:lang w:val="sr-Latn-RS"/>
-        </w:rPr>
-        <w:br/>
-      </w:r>
-      <w:r>
-        <w:rPr>
-          <w:lang w:val="sr-Latn-RS"/>
-        </w:rPr>
+    </w:p>
+    <w:p>
+      <w:pPr>
+        <w:ind w:left="360"/>
+      </w:pPr>
+      <w:r>
         <w:t xml:space="preserve">Zajedničko ime za AS+SP je </w:t>
       </w:r>
       <w:r>
         <w:rPr>
           <w:i/>
           <w:iCs/>
-          <w:lang w:val="sr-Latn-RS"/>
         </w:rPr>
         <w:t>statblock</w:t>
       </w:r>
     </w:p>
     <w:p>
-      <w:pPr>
-        <w:rPr>
-          <w:lang w:val="sr-Latn-RS"/>
-        </w:rPr>
-      </w:pPr>
-      <w:r>
-        <w:rPr>
-          <w:lang w:val="sr-Latn-RS"/>
+      <w:r>
+        <w:rPr>
+          <w:noProof/>
         </w:rPr>
         <w:lastRenderedPageBreak/>
-        <w:t xml:space="preserve">Prve tri stavke imaju svoje opise, stereotipe i smernice u izvornim materijalima. Kod uobičajne izgradnje lika, igrači odabiru ove stavke prema svojim željama i ciljevima u kampanji. One zatim imaju uticaj na poslednju stavku; naime, rasa daje bonuse za </w:t>
-      </w:r>
-      <w:r>
-        <w:rPr>
-          <w:i/>
-          <w:iCs/>
-          <w:lang w:val="sr-Latn-RS"/>
+        <w:drawing>
+          <wp:anchor distT="0" distB="0" distL="114300" distR="114300" simplePos="0" relativeHeight="251659263" behindDoc="1" locked="0" layoutInCell="1" allowOverlap="1" wp14:anchorId="0532C79A" wp14:editId="37DD26E8">
+            <wp:simplePos x="0" y="0"/>
+            <wp:positionH relativeFrom="column">
+              <wp:posOffset>4592955</wp:posOffset>
+            </wp:positionH>
+            <wp:positionV relativeFrom="paragraph">
+              <wp:posOffset>582295</wp:posOffset>
+            </wp:positionV>
+            <wp:extent cx="1851660" cy="2364105"/>
+            <wp:effectExtent l="0" t="0" r="0" b="0"/>
+            <wp:wrapSquare wrapText="bothSides"/>
+            <wp:docPr id="1297414859" name="Picture 7"/>
+            <wp:cNvGraphicFramePr>
+              <a:graphicFrameLocks xmlns:a="http://schemas.openxmlformats.org/drawingml/2006/main" noChangeAspect="1"/>
+            </wp:cNvGraphicFramePr>
+            <a:graphic xmlns:a="http://schemas.openxmlformats.org/drawingml/2006/main">
+              <a:graphicData uri="http://schemas.openxmlformats.org/drawingml/2006/picture">
+                <pic:pic xmlns:pic="http://schemas.openxmlformats.org/drawingml/2006/picture">
+                  <pic:nvPicPr>
+                    <pic:cNvPr id="0" name="Picture 6"/>
+                    <pic:cNvPicPr>
+                      <a:picLocks noChangeAspect="1" noChangeArrowheads="1"/>
+                    </pic:cNvPicPr>
+                  </pic:nvPicPr>
+                  <pic:blipFill>
+                    <a:blip r:embed="rId8">
+                      <a:extLst>
+                        <a:ext uri="{28A0092B-C50C-407E-A947-70E740481C1C}">
+                          <a14:useLocalDpi xmlns:a14="http://schemas.microsoft.com/office/drawing/2010/main" val="0"/>
+                        </a:ext>
+                      </a:extLst>
+                    </a:blip>
+                    <a:srcRect/>
+                    <a:stretch>
+                      <a:fillRect/>
+                    </a:stretch>
+                  </pic:blipFill>
+                  <pic:spPr bwMode="auto">
+                    <a:xfrm>
+                      <a:off x="0" y="0"/>
+                      <a:ext cx="1851660" cy="2364105"/>
+                    </a:xfrm>
+                    <a:prstGeom prst="rect">
+                      <a:avLst/>
+                    </a:prstGeom>
+                    <a:noFill/>
+                    <a:ln>
+                      <a:noFill/>
+                    </a:ln>
+                  </pic:spPr>
+                </pic:pic>
+              </a:graphicData>
+            </a:graphic>
+          </wp:anchor>
+        </w:drawing>
+      </w:r>
+      <w:r>
+        <w:t>Prve tri stavke imaju svoje opise, stereotipe i smernice u izvornim materijalima. Kod uobičajne izgradnje lika, igrači odabiru ove stavke prema svojim željama i ciljevima u kampanji. One zatim imaju uticaj na poslednj</w:t>
+      </w:r>
+      <w:r>
+        <w:t>e dve</w:t>
+      </w:r>
+      <w:r>
+        <w:t xml:space="preserve"> stavk</w:t>
+      </w:r>
+      <w:r>
+        <w:t>e</w:t>
+      </w:r>
+      <w:r>
+        <w:t xml:space="preserve">; naime, rasa daje bonuse za </w:t>
+      </w:r>
+      <w:r>
+        <w:rPr>
+          <w:i/>
+          <w:iCs/>
         </w:rPr>
         <w:t>ability scores</w:t>
       </w:r>
@@ -765,78 +573,340 @@
         <w:rPr>
           <w:i/>
           <w:iCs/>
-          <w:lang w:val="sr-Latn-RS"/>
         </w:rPr>
         <w:t xml:space="preserve">, </w:t>
       </w:r>
       <w:r>
-        <w:rPr>
-          <w:lang w:val="sr-Latn-RS"/>
-        </w:rPr>
-        <w:t xml:space="preserve">a poreklo i klasa na </w:t>
-      </w:r>
-      <w:r>
-        <w:rPr>
-          <w:i/>
-          <w:iCs/>
-          <w:lang w:val="sr-Latn-RS"/>
+        <w:t xml:space="preserve">a poreklo i klasa </w:t>
+      </w:r>
+      <w:r>
+        <w:t>određuju</w:t>
+      </w:r>
+      <w:r>
+        <w:t xml:space="preserve"> </w:t>
+      </w:r>
+      <w:r>
+        <w:rPr>
+          <w:i/>
+          <w:iCs/>
         </w:rPr>
         <w:t>proficiencies</w:t>
       </w:r>
       <w:r>
-        <w:rPr>
-          <w:lang w:val="sr-Latn-RS"/>
-        </w:rPr>
         <w:t xml:space="preserve">. </w:t>
       </w:r>
     </w:p>
     <w:p>
+      <w:r>
+        <w:t xml:space="preserve">Lika koga kreiramo predstavićemo objektom klase </w:t>
+      </w:r>
+      <w:r>
+        <w:rPr>
+          <w:i/>
+          <w:iCs/>
+        </w:rPr>
+        <w:t>CharSheet</w:t>
+      </w:r>
+      <w:r>
+        <w:t>. Objekat ove klase, tj. njegovi atributi, su izlaz sistema.</w:t>
+      </w:r>
+      <w:r>
+        <w:t xml:space="preserve"> Korisnik pomoću upitnika dobija rasu i poreklo; u zavisnosti od rase postavljaju se vrednosti atributa </w:t>
+      </w:r>
+      <w:r>
+        <w:rPr>
+          <w:i/>
+          <w:iCs/>
+        </w:rPr>
+        <w:t xml:space="preserve">bonus1 </w:t>
+      </w:r>
+      <w:r>
+        <w:t xml:space="preserve">i </w:t>
+      </w:r>
+      <w:r>
+        <w:rPr>
+          <w:i/>
+          <w:iCs/>
+        </w:rPr>
+        <w:t>bonus2</w:t>
+      </w:r>
+      <w:r>
+        <w:t xml:space="preserve">,  a u </w:t>
+      </w:r>
+      <w:r>
+        <w:rPr>
+          <w:i/>
+          <w:iCs/>
+        </w:rPr>
+        <w:t>proficiencies</w:t>
+      </w:r>
+      <w:r>
+        <w:t xml:space="preserve"> listu se dodaju određene veštine u zavisnosti porekla.</w:t>
+      </w:r>
+    </w:p>
+    <w:p>
+      <w:r>
+        <w:rPr>
+          <w:noProof/>
+        </w:rPr>
+        <mc:AlternateContent>
+          <mc:Choice Requires="wps">
+            <w:drawing>
+              <wp:anchor distT="0" distB="0" distL="114300" distR="114300" simplePos="0" relativeHeight="251660288" behindDoc="1" locked="0" layoutInCell="1" allowOverlap="1" wp14:anchorId="7F7D6355" wp14:editId="488A4F18">
+                <wp:simplePos x="0" y="0"/>
+                <wp:positionH relativeFrom="column">
+                  <wp:posOffset>4695825</wp:posOffset>
+                </wp:positionH>
+                <wp:positionV relativeFrom="paragraph">
+                  <wp:posOffset>1188720</wp:posOffset>
+                </wp:positionV>
+                <wp:extent cx="1851660" cy="139065"/>
+                <wp:effectExtent l="0" t="0" r="0" b="0"/>
+                <wp:wrapTight wrapText="bothSides">
+                  <wp:wrapPolygon edited="0">
+                    <wp:start x="0" y="0"/>
+                    <wp:lineTo x="0" y="17753"/>
+                    <wp:lineTo x="21333" y="17753"/>
+                    <wp:lineTo x="21333" y="0"/>
+                    <wp:lineTo x="0" y="0"/>
+                  </wp:wrapPolygon>
+                </wp:wrapTight>
+                <wp:docPr id="1153408481" name="Text Box 9"/>
+                <wp:cNvGraphicFramePr/>
+                <a:graphic xmlns:a="http://schemas.openxmlformats.org/drawingml/2006/main">
+                  <a:graphicData uri="http://schemas.microsoft.com/office/word/2010/wordprocessingShape">
+                    <wps:wsp>
+                      <wps:cNvSpPr txBox="1"/>
+                      <wps:spPr>
+                        <a:xfrm>
+                          <a:off x="0" y="0"/>
+                          <a:ext cx="1851660" cy="139065"/>
+                        </a:xfrm>
+                        <a:prstGeom prst="rect">
+                          <a:avLst/>
+                        </a:prstGeom>
+                        <a:solidFill>
+                          <a:prstClr val="white"/>
+                        </a:solidFill>
+                        <a:ln>
+                          <a:noFill/>
+                        </a:ln>
+                      </wps:spPr>
+                      <wps:txbx>
+                        <w:txbxContent>
+                          <w:p>
+                            <w:pPr>
+                              <w:pStyle w:val="Caption"/>
+                              <w:rPr>
+                                <w:noProof/>
+                              </w:rPr>
+                            </w:pPr>
+                            <w:r>
+                              <w:rPr>
+                                <w:noProof/>
+                              </w:rPr>
+                              <w:fldChar w:fldCharType="begin"/>
+                            </w:r>
+                            <w:r>
+                              <w:rPr>
+                                <w:noProof/>
+                              </w:rPr>
+                              <w:instrText xml:space="preserve"> SEQ Figure \* ARABIC </w:instrText>
+                            </w:r>
+                            <w:r>
+                              <w:rPr>
+                                <w:noProof/>
+                              </w:rPr>
+                              <w:fldChar w:fldCharType="separate"/>
+                            </w:r>
+                            <w:r>
+                              <w:rPr>
+                                <w:noProof/>
+                              </w:rPr>
+                              <w:t>1</w:t>
+                            </w:r>
+                            <w:r>
+                              <w:rPr>
+                                <w:noProof/>
+                              </w:rPr>
+                              <w:fldChar w:fldCharType="end"/>
+                            </w:r>
+                            <w:r>
+                              <w:t>. klasa CharSheet</w:t>
+                            </w:r>
+                          </w:p>
+                        </w:txbxContent>
+                      </wps:txbx>
+                      <wps:bodyPr rot="0" spcFirstLastPara="0" vertOverflow="overflow" horzOverflow="overflow" vert="horz" wrap="square" lIns="0" tIns="0" rIns="0" bIns="0" numCol="1" spcCol="0" rtlCol="0" fromWordArt="0" anchor="t" anchorCtr="0" forceAA="0" compatLnSpc="1">
+                        <a:prstTxWarp prst="textNoShape">
+                          <a:avLst/>
+                        </a:prstTxWarp>
+                        <a:noAutofit/>
+                      </wps:bodyPr>
+                    </wps:wsp>
+                  </a:graphicData>
+                </a:graphic>
+                <wp14:sizeRelV relativeFrom="margin">
+                  <wp14:pctHeight>0</wp14:pctHeight>
+                </wp14:sizeRelV>
+              </wp:anchor>
+            </w:drawing>
+          </mc:Choice>
+          <mc:Fallback>
+            <w:pict>
+              <v:shapetype w14:anchorId="7F7D6355" id="_x0000_t202" coordsize="21600,21600" o:spt="202" path="m,l,21600r21600,l21600,xe">
+                <v:stroke joinstyle="miter"/>
+                <v:path gradientshapeok="t" o:connecttype="rect"/>
+              </v:shapetype>
+              <v:shape id="Text Box 9" o:spid="_x0000_s1026" type="#_x0000_t202" style="position:absolute;left:0;text-align:left;margin-left:369.75pt;margin-top:93.6pt;width:145.8pt;height:10.95pt;z-index:-251656192;visibility:visible;mso-wrap-style:square;mso-height-percent:0;mso-wrap-distance-left:9pt;mso-wrap-distance-top:0;mso-wrap-distance-right:9pt;mso-wrap-distance-bottom:0;mso-position-horizontal:absolute;mso-position-horizontal-relative:text;mso-position-vertical:absolute;mso-position-vertical-relative:text;mso-height-percent:0;mso-height-relative:margin;v-text-anchor:top" o:gfxdata="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" stroked="f">
+                <v:textbox inset="0,0,0,0">
+                  <w:txbxContent>
+                    <w:p>
+                      <w:pPr>
+                        <w:pStyle w:val="Caption"/>
+                        <w:rPr>
+                          <w:noProof/>
+                        </w:rPr>
+                      </w:pPr>
+                      <w:r>
+                        <w:rPr>
+                          <w:noProof/>
+                        </w:rPr>
+                        <w:fldChar w:fldCharType="begin"/>
+                      </w:r>
+                      <w:r>
+                        <w:rPr>
+                          <w:noProof/>
+                        </w:rPr>
+                        <w:instrText xml:space="preserve"> SEQ Figure \* ARABIC </w:instrText>
+                      </w:r>
+                      <w:r>
+                        <w:rPr>
+                          <w:noProof/>
+                        </w:rPr>
+                        <w:fldChar w:fldCharType="separate"/>
+                      </w:r>
+                      <w:r>
+                        <w:rPr>
+                          <w:noProof/>
+                        </w:rPr>
+                        <w:t>1</w:t>
+                      </w:r>
+                      <w:r>
+                        <w:rPr>
+                          <w:noProof/>
+                        </w:rPr>
+                        <w:fldChar w:fldCharType="end"/>
+                      </w:r>
+                      <w:r>
+                        <w:t>. klasa CharSheet</w:t>
+                      </w:r>
+                    </w:p>
+                  </w:txbxContent>
+                </v:textbox>
+                <w10:wrap type="tight"/>
+              </v:shape>
+            </w:pict>
+          </mc:Fallback>
+        </mc:AlternateContent>
+      </w:r>
+      <w:r>
+        <w:t>Ž</w:t>
+      </w:r>
+      <w:r>
+        <w:t xml:space="preserve">elimo da prilagodimo lika igraču koji nema iskustva, </w:t>
+      </w:r>
+      <w:r>
+        <w:t xml:space="preserve">ali istovremeno treba da </w:t>
+      </w:r>
+      <w:r>
+        <w:t xml:space="preserve">mu </w:t>
+      </w:r>
+      <w:r>
+        <w:t>dopustimo da iskusi sve glavne aspekte igre. Zato smo odlučili da u sistem ubacimo sve klase iz glavnog izvora pravila (</w:t>
+      </w:r>
+      <w:r>
+        <w:rPr>
+          <w:i/>
+          <w:iCs/>
+        </w:rPr>
+        <w:t>Player’s Handbook</w:t>
+      </w:r>
+      <w:r>
+        <w:t>), kao i</w:t>
+      </w:r>
+      <w:r>
+        <w:t xml:space="preserve"> </w:t>
+      </w:r>
+      <w:r>
+        <w:t xml:space="preserve">voljenu i zanimljivu klasu pronalazača, </w:t>
+      </w:r>
+      <w:r>
+        <w:rPr>
+          <w:i/>
+          <w:iCs/>
+        </w:rPr>
+        <w:t>Artificer</w:t>
+      </w:r>
+      <w:r>
+        <w:rPr>
+          <w:i/>
+          <w:iCs/>
+        </w:rPr>
+        <w:t>,</w:t>
+      </w:r>
+      <w:r>
+        <w:t xml:space="preserve"> iz najnovijeg opšteg izvora (</w:t>
+      </w:r>
+      <w:r>
+        <w:rPr>
+          <w:i/>
+          <w:iCs/>
+        </w:rPr>
+        <w:t>Tasha’s Cauldron of Everything</w:t>
+      </w:r>
+      <w:r>
+        <w:t>)</w:t>
+      </w:r>
+      <w:r>
+        <w:t xml:space="preserve">. Međutim, ograničili smo se na podklase koje su pogodne za početnike; one </w:t>
+      </w:r>
+      <w:r>
+        <w:t xml:space="preserve">koje </w:t>
+      </w:r>
+      <w:r>
+        <w:t xml:space="preserve">imaju uporedivo manje stvari o kojima igrač treba da brine u toku igre, a naročito u toku borbe. </w:t>
+      </w:r>
+    </w:p>
+    <w:p>
+      <w:r>
+        <w:t>Čak i sa ovim ograničenjima, u opticaju imamo 44 podklase iz 13 različitih klasa.</w:t>
+      </w:r>
+    </w:p>
+    <w:p>
       <w:pPr>
         <w:pStyle w:val="Heading2"/>
-        <w:rPr>
-          <w:lang w:val="sr-Latn-RS"/>
-        </w:rPr>
-      </w:pPr>
-      <w:r>
-        <w:rPr>
-          <w:lang w:val="sr-Latn-RS"/>
-        </w:rPr>
+      </w:pPr>
+      <w:r>
         <w:t>Odabir rase</w:t>
       </w:r>
     </w:p>
     <w:p>
-      <w:pPr>
-        <w:rPr>
-          <w:lang w:val="sr-Latn-RS"/>
-        </w:rPr>
-      </w:pPr>
-      <w:r>
-        <w:rPr>
-          <w:lang w:val="sr-Latn-RS"/>
-        </w:rPr>
+      <w:r>
         <w:t xml:space="preserve">U Fast Build aplikaciji, izvorni materijali biće iskorišćeni kako bi se napravio kviz koji će za korisnika odabrati prve dve stavke – rasu i poreklo. </w:t>
       </w:r>
       <w:r>
-        <w:rPr>
-          <w:lang w:val="sr-Latn-RS"/>
-        </w:rPr>
         <w:t>Oba koncepta su razbijena na više atributa od kojih svaki ima set mogućih vrednosti. Ispod se nalaze atributi rase i njihove vrednosti.</w:t>
       </w:r>
     </w:p>
     <w:p>
-      <w:pPr>
-        <w:rPr>
-          <w:lang w:val="sr-Latn-RS"/>
-        </w:rPr>
-      </w:pPr>
       <w:r>
         <w:rPr>
           <w:noProof/>
-          <w:lang w:val="sr-Latn-RS"/>
         </w:rPr>
         <w:drawing>
-          <wp:inline distT="0" distB="0" distL="0" distR="0" wp14:anchorId="19347924" wp14:editId="2F013FDD">
-            <wp:extent cx="4472111" cy="3454816"/>
+          <wp:inline distT="0" distB="0" distL="0" distR="0" wp14:anchorId="19347924" wp14:editId="263FE312">
+            <wp:extent cx="4892427" cy="3779520"/>
             <wp:effectExtent l="0" t="0" r="0" b="0"/>
             <wp:docPr id="769342501" name="Picture 4"/>
             <wp:cNvGraphicFramePr>
@@ -852,7 +922,7 @@
                     </pic:cNvPicPr>
                   </pic:nvPicPr>
                   <pic:blipFill>
-                    <a:blip r:embed="rId6" cstate="print">
+                    <a:blip r:embed="rId9" cstate="print">
                       <a:extLst>
                         <a:ext uri="{28A0092B-C50C-407E-A947-70E740481C1C}">
                           <a14:useLocalDpi xmlns:a14="http://schemas.microsoft.com/office/drawing/2010/main" val="0"/>
@@ -866,7 +936,7 @@
                   <pic:spPr bwMode="auto">
                     <a:xfrm>
                       <a:off x="0" y="0"/>
-                      <a:ext cx="4472111" cy="3454816"/>
+                      <a:ext cx="4892427" cy="3779520"/>
                     </a:xfrm>
                     <a:prstGeom prst="rect">
                       <a:avLst/>
@@ -884,163 +954,89 @@
       </w:r>
     </w:p>
     <w:p>
-      <w:pPr>
-        <w:rPr>
-          <w:lang w:val="sr-Latn-RS"/>
-        </w:rPr>
-      </w:pPr>
-      <w:r>
-        <w:rPr>
-          <w:lang w:val="sr-Latn-RS"/>
-        </w:rPr>
+      <w:r>
         <w:t>U</w:t>
       </w:r>
       <w:r>
-        <w:rPr>
-          <w:lang w:val="sr-Latn-RS"/>
-        </w:rPr>
         <w:t xml:space="preserve"> svakom koraku kviza eliminišu </w:t>
       </w:r>
       <w:r>
-        <w:rPr>
-          <w:lang w:val="sr-Latn-RS"/>
-        </w:rPr>
         <w:t xml:space="preserve">se </w:t>
       </w:r>
       <w:r>
-        <w:rPr>
-          <w:lang w:val="sr-Latn-RS"/>
-        </w:rPr>
         <w:t xml:space="preserve">opcije preostalih atributa koje nisu kompatabilne sa izabranim vrednostima. </w:t>
       </w:r>
       <w:r>
-        <w:rPr>
-          <w:lang w:val="sr-Latn-RS"/>
-        </w:rPr>
         <w:t>Na dijagram</w:t>
       </w:r>
       <w:r>
-        <w:rPr>
-          <w:lang w:val="sr-Latn-RS"/>
-        </w:rPr>
         <w:t>ima</w:t>
       </w:r>
       <w:r>
-        <w:rPr>
-          <w:lang w:val="sr-Latn-RS"/>
-        </w:rPr>
         <w:t xml:space="preserve"> ispod prikazan</w:t>
       </w:r>
       <w:r>
-        <w:rPr>
-          <w:lang w:val="sr-Latn-RS"/>
-        </w:rPr>
         <w:t>i</w:t>
       </w:r>
       <w:r>
-        <w:rPr>
-          <w:lang w:val="sr-Latn-RS"/>
-        </w:rPr>
         <w:t xml:space="preserve"> </w:t>
       </w:r>
       <w:r>
-        <w:rPr>
-          <w:lang w:val="sr-Latn-RS"/>
-        </w:rPr>
         <w:t>su delovi</w:t>
       </w:r>
       <w:r>
-        <w:rPr>
-          <w:lang w:val="sr-Latn-RS"/>
-        </w:rPr>
         <w:t xml:space="preserve"> mreže</w:t>
       </w:r>
       <w:r>
-        <w:rPr>
-          <w:lang w:val="sr-Latn-RS"/>
-        </w:rPr>
         <w:t xml:space="preserve"> sa</w:t>
       </w:r>
       <w:r>
-        <w:rPr>
-          <w:lang w:val="sr-Latn-RS"/>
-        </w:rPr>
         <w:t xml:space="preserve"> </w:t>
       </w:r>
       <w:r>
         <w:rPr>
           <w:i/>
           <w:iCs/>
-          <w:lang w:val="sr-Latn-RS"/>
         </w:rPr>
         <w:t>forward chaining</w:t>
       </w:r>
       <w:r>
-        <w:rPr>
-          <w:lang w:val="sr-Latn-RS"/>
-        </w:rPr>
         <w:t xml:space="preserve"> pravil</w:t>
       </w:r>
       <w:r>
-        <w:rPr>
-          <w:lang w:val="sr-Latn-RS"/>
-        </w:rPr>
         <w:t>ima</w:t>
       </w:r>
       <w:r>
-        <w:rPr>
-          <w:lang w:val="sr-Latn-RS"/>
-        </w:rPr>
         <w:t xml:space="preserve"> koja će odrediti </w:t>
       </w:r>
       <w:r>
-        <w:rPr>
-          <w:lang w:val="sr-Latn-RS"/>
-        </w:rPr>
         <w:t>rasu</w:t>
       </w:r>
       <w:r>
-        <w:rPr>
-          <w:lang w:val="sr-Latn-RS"/>
-        </w:rPr>
         <w:t xml:space="preserve"> ako </w:t>
       </w:r>
       <w:r>
-        <w:rPr>
-          <w:lang w:val="sr-Latn-RS"/>
-        </w:rPr>
         <w:t>su</w:t>
       </w:r>
       <w:r>
-        <w:rPr>
-          <w:lang w:val="sr-Latn-RS"/>
-        </w:rPr>
         <w:t xml:space="preserve"> u prvom koraku (odabiru veličine)</w:t>
       </w:r>
       <w:r>
-        <w:rPr>
-          <w:lang w:val="sr-Latn-RS"/>
-        </w:rPr>
         <w:t xml:space="preserve"> odabrane opcije „short“, „medium“ i „tall“ redom.</w:t>
       </w:r>
     </w:p>
     <w:p>
       <w:pPr>
-        <w:keepNext/>
-        <w:rPr>
-          <w:lang w:val="sr-Latn-RS"/>
-        </w:rPr>
-      </w:pPr>
-      <w:r>
-        <w:rPr>
-          <w:i/>
-          <w:iCs/>
+        <w:ind w:left="-567"/>
+      </w:pPr>
+      <w:r>
+        <w:rPr>
           <w:noProof/>
-          <w:lang w:val="sr-Latn-RS"/>
-        </w:rPr>
+        </w:rPr>
+        <w:lastRenderedPageBreak/>
         <w:drawing>
-          <wp:inline distT="0" distB="0" distL="0" distR="0" wp14:anchorId="2FF36F58" wp14:editId="4CBD4130">
-            <wp:extent cx="6184033" cy="2734725"/>
+          <wp:inline distT="0" distB="0" distL="0" distR="0" wp14:anchorId="2FF36F58" wp14:editId="4423C9B6">
+            <wp:extent cx="6909673" cy="3055620"/>
             <wp:effectExtent l="0" t="0" r="0" b="0"/>
             <wp:docPr id="1915491760" name="Picture 2"/>
             <wp:cNvGraphicFramePr>
@@ -1056,7 +1052,7 @@
                     </pic:cNvPicPr>
                   </pic:nvPicPr>
                   <pic:blipFill>
-                    <a:blip r:embed="rId7" cstate="print">
+                    <a:blip r:embed="rId10" cstate="print">
                       <a:extLst>
                         <a:ext uri="{28A0092B-C50C-407E-A947-70E740481C1C}">
                           <a14:useLocalDpi xmlns:a14="http://schemas.microsoft.com/office/drawing/2010/main" val="0"/>
@@ -1070,7 +1066,7 @@
                   <pic:spPr bwMode="auto">
                     <a:xfrm>
                       <a:off x="0" y="0"/>
-                      <a:ext cx="6184033" cy="2734725"/>
+                      <a:ext cx="6909673" cy="3055620"/>
                     </a:xfrm>
                     <a:prstGeom prst="rect">
                       <a:avLst/>
@@ -1090,65 +1086,30 @@
     <w:p>
       <w:pPr>
         <w:pStyle w:val="Caption"/>
-        <w:rPr>
-          <w:lang w:val="sr-Latn-RS"/>
-        </w:rPr>
-      </w:pPr>
-      <w:r>
-        <w:rPr>
-          <w:lang w:val="sr-Latn-RS"/>
-        </w:rPr>
-        <w:fldChar w:fldCharType="begin"/>
-      </w:r>
-      <w:r>
-        <w:rPr>
-          <w:lang w:val="sr-Latn-RS"/>
-        </w:rPr>
-        <w:instrText xml:space="preserve"> SEQ Figure \* ARABIC </w:instrText>
-      </w:r>
-      <w:r>
-        <w:rPr>
-          <w:lang w:val="sr-Latn-RS"/>
-        </w:rPr>
-        <w:fldChar w:fldCharType="separate"/>
-      </w:r>
+      </w:pPr>
+      <w:fldSimple w:instr=" SEQ Figure \* ARABIC ">
+        <w:r>
+          <w:rPr>
+            <w:noProof/>
+          </w:rPr>
+          <w:t>2</w:t>
+        </w:r>
+      </w:fldSimple>
+      <w:r>
+        <w:t>. odabir rase, deo niskih rasa</w:t>
+      </w:r>
+    </w:p>
+    <w:p>
+      <w:pPr>
+        <w:ind w:left="-567"/>
+      </w:pPr>
       <w:r>
         <w:rPr>
           <w:noProof/>
-          <w:lang w:val="sr-Latn-RS"/>
-        </w:rPr>
-        <w:t>1</w:t>
-      </w:r>
-      <w:r>
-        <w:rPr>
-          <w:noProof/>
-          <w:lang w:val="sr-Latn-RS"/>
-        </w:rPr>
-        <w:fldChar w:fldCharType="end"/>
-      </w:r>
-      <w:r>
-        <w:rPr>
-          <w:lang w:val="sr-Latn-RS"/>
-        </w:rPr>
-        <w:t>. odabir rase, deo niskih rasa</w:t>
-      </w:r>
-    </w:p>
-    <w:p>
-      <w:pPr>
-        <w:keepNext/>
-        <w:rPr>
-          <w:lang w:val="sr-Latn-RS"/>
-        </w:rPr>
-      </w:pPr>
-      <w:r>
-        <w:rPr>
-          <w:noProof/>
-          <w:lang w:val="sr-Latn-RS"/>
-        </w:rPr>
-        <w:lastRenderedPageBreak/>
+        </w:rPr>
         <w:drawing>
-          <wp:inline distT="0" distB="0" distL="0" distR="0" wp14:anchorId="0D19D2C5" wp14:editId="647C731E">
-            <wp:extent cx="6192187" cy="2682240"/>
+          <wp:inline distT="0" distB="0" distL="0" distR="0" wp14:anchorId="0D19D2C5" wp14:editId="38D197BD">
+            <wp:extent cx="6882636" cy="2953385"/>
             <wp:effectExtent l="0" t="0" r="0" b="0"/>
             <wp:docPr id="924066100" name="Picture 1"/>
             <wp:cNvGraphicFramePr>
@@ -1164,7 +1125,7 @@
                     </pic:cNvPicPr>
                   </pic:nvPicPr>
                   <pic:blipFill>
-                    <a:blip r:embed="rId8" cstate="print">
+                    <a:blip r:embed="rId11">
                       <a:extLst>
                         <a:ext uri="{28A0092B-C50C-407E-A947-70E740481C1C}">
                           <a14:useLocalDpi xmlns:a14="http://schemas.microsoft.com/office/drawing/2010/main" val="0"/>
@@ -1178,7 +1139,7 @@
                   <pic:spPr bwMode="auto">
                     <a:xfrm>
                       <a:off x="0" y="0"/>
-                      <a:ext cx="6192187" cy="2682240"/>
+                      <a:ext cx="6887387" cy="2955424"/>
                     </a:xfrm>
                     <a:prstGeom prst="rect">
                       <a:avLst/>
@@ -1198,59 +1159,26 @@
     <w:p>
       <w:pPr>
         <w:pStyle w:val="Caption"/>
-        <w:rPr>
-          <w:lang w:val="sr-Latn-RS"/>
-        </w:rPr>
-      </w:pPr>
-      <w:r>
-        <w:rPr>
-          <w:lang w:val="sr-Latn-RS"/>
-        </w:rPr>
-        <w:fldChar w:fldCharType="begin"/>
-      </w:r>
-      <w:r>
-        <w:rPr>
-          <w:lang w:val="sr-Latn-RS"/>
-        </w:rPr>
-        <w:instrText xml:space="preserve"> SEQ Figure \* ARABIC </w:instrText>
-      </w:r>
-      <w:r>
-        <w:rPr>
-          <w:lang w:val="sr-Latn-RS"/>
-        </w:rPr>
-        <w:fldChar w:fldCharType="separate"/>
-      </w:r>
+      </w:pPr>
+      <w:fldSimple w:instr=" SEQ Figure \* ARABIC ">
+        <w:r>
+          <w:rPr>
+            <w:noProof/>
+          </w:rPr>
+          <w:t>3</w:t>
+        </w:r>
+      </w:fldSimple>
+      <w:r>
+        <w:t>. odabir rase, deo rasa srednjeg rasta</w:t>
+      </w:r>
+    </w:p>
+    <w:p>
+      <w:pPr>
+        <w:ind w:left="-567"/>
+      </w:pPr>
       <w:r>
         <w:rPr>
           <w:noProof/>
-          <w:lang w:val="sr-Latn-RS"/>
-        </w:rPr>
-        <w:t>2</w:t>
-      </w:r>
-      <w:r>
-        <w:rPr>
-          <w:lang w:val="sr-Latn-RS"/>
-        </w:rPr>
-        <w:fldChar w:fldCharType="end"/>
-      </w:r>
-      <w:r>
-        <w:rPr>
-          <w:lang w:val="sr-Latn-RS"/>
-        </w:rPr>
-        <w:t>. odabir rase, deo rasa srednjeg rasta</w:t>
-      </w:r>
-    </w:p>
-    <w:p>
-      <w:pPr>
-        <w:keepNext/>
-        <w:rPr>
-          <w:lang w:val="sr-Latn-RS"/>
-        </w:rPr>
-      </w:pPr>
-      <w:r>
-        <w:rPr>
-          <w:noProof/>
-          <w:lang w:val="sr-Latn-RS"/>
         </w:rPr>
         <w:drawing>
           <wp:inline distT="0" distB="0" distL="0" distR="0" wp14:anchorId="03FA8C33" wp14:editId="19680D36">
@@ -1270,7 +1198,7 @@
                     </pic:cNvPicPr>
                   </pic:nvPicPr>
                   <pic:blipFill>
-                    <a:blip r:embed="rId9">
+                    <a:blip r:embed="rId12">
                       <a:extLst>
                         <a:ext uri="{28A0092B-C50C-407E-A947-70E740481C1C}">
                           <a14:useLocalDpi xmlns:a14="http://schemas.microsoft.com/office/drawing/2010/main" val="0"/>
@@ -1304,98 +1232,43 @@
     <w:p>
       <w:pPr>
         <w:pStyle w:val="Caption"/>
-        <w:rPr>
-          <w:lang w:val="sr-Latn-RS"/>
-        </w:rPr>
-      </w:pPr>
-      <w:r>
-        <w:rPr>
-          <w:lang w:val="sr-Latn-RS"/>
-        </w:rPr>
-        <w:fldChar w:fldCharType="begin"/>
-      </w:r>
-      <w:r>
-        <w:rPr>
-          <w:lang w:val="sr-Latn-RS"/>
-        </w:rPr>
-        <w:instrText xml:space="preserve"> SEQ Figure \* ARABIC </w:instrText>
-      </w:r>
-      <w:r>
-        <w:rPr>
-          <w:lang w:val="sr-Latn-RS"/>
-        </w:rPr>
-        <w:fldChar w:fldCharType="separate"/>
-      </w:r>
+      </w:pPr>
+      <w:fldSimple w:instr=" SEQ Figure \* ARABIC ">
+        <w:r>
+          <w:rPr>
+            <w:noProof/>
+          </w:rPr>
+          <w:t>4</w:t>
+        </w:r>
+      </w:fldSimple>
+      <w:r>
+        <w:t>. odabir rase, deo visokih rasa</w:t>
+      </w:r>
+    </w:p>
+    <w:p>
+      <w:pPr>
+        <w:pStyle w:val="Heading2"/>
+      </w:pPr>
+      <w:r>
+        <w:lastRenderedPageBreak/>
+        <w:t>Odabir porekla</w:t>
+      </w:r>
+    </w:p>
+    <w:p>
+      <w:r>
+        <w:t xml:space="preserve">Kada je završen odabir rase, prelazi se na odabir </w:t>
+      </w:r>
+      <w:r>
+        <w:t xml:space="preserve">porekla, tj. načina života lika pre nego što se upustio u avanturisanje. </w:t>
+      </w:r>
+      <w:r>
+        <w:t xml:space="preserve">Ovde se kroz pitanja o ličnosti, mestu porekla i socijalnom položaju dolazi do najpogodnije opcije. Na narednoj slici prikazana je gruba podela na četiri tipa. </w:t>
+      </w:r>
+    </w:p>
+    <w:p>
       <w:r>
         <w:rPr>
           <w:noProof/>
-          <w:lang w:val="sr-Latn-RS"/>
-        </w:rPr>
-        <w:t>3</w:t>
-      </w:r>
-      <w:r>
-        <w:rPr>
-          <w:lang w:val="sr-Latn-RS"/>
-        </w:rPr>
-        <w:fldChar w:fldCharType="end"/>
-      </w:r>
-      <w:r>
-        <w:rPr>
-          <w:lang w:val="sr-Latn-RS"/>
-        </w:rPr>
-        <w:t>. odabir rase, deo visokih rasa</w:t>
-      </w:r>
-    </w:p>
-    <w:p>
-      <w:pPr>
-        <w:pStyle w:val="Heading2"/>
-        <w:rPr>
-          <w:lang w:val="sr-Latn-RS"/>
-        </w:rPr>
-      </w:pPr>
-      <w:r>
-        <w:rPr>
-          <w:lang w:val="sr-Latn-RS"/>
-        </w:rPr>
-        <w:t>Odabir porekla</w:t>
-      </w:r>
-    </w:p>
-    <w:p>
-      <w:pPr>
-        <w:rPr>
-          <w:lang w:val="sr-Latn-RS"/>
-        </w:rPr>
-      </w:pPr>
-      <w:r>
-        <w:rPr>
-          <w:lang w:val="sr-Latn-RS"/>
-        </w:rPr>
-        <w:t xml:space="preserve">Kada je završen odabir rase, prelazi se na odabir </w:t>
-      </w:r>
-      <w:r>
-        <w:rPr>
-          <w:lang w:val="sr-Latn-RS"/>
-        </w:rPr>
-        <w:t xml:space="preserve">porekla, tj. načina života lika pre nego što se upustio u avanturisanje. </w:t>
-      </w:r>
-      <w:r>
-        <w:rPr>
-          <w:lang w:val="sr-Latn-RS"/>
-        </w:rPr>
-        <w:t xml:space="preserve">Ovde se kroz pitanja o ličnosti, mestu porekla i socijalnom položaju dolazi do najpogodnije opcije. Na narednoj slici prikazana je gruba podela na četiri tipa. </w:t>
-      </w:r>
-    </w:p>
-    <w:p>
-      <w:pPr>
-        <w:keepNext/>
-        <w:rPr>
-          <w:lang w:val="sr-Latn-RS"/>
-        </w:rPr>
-      </w:pPr>
-      <w:r>
-        <w:rPr>
-          <w:noProof/>
-          <w:lang w:val="sr-Latn-RS"/>
         </w:rPr>
         <w:drawing>
           <wp:inline distT="0" distB="0" distL="0" distR="0" wp14:anchorId="5A08DCD7" wp14:editId="42362CB4">
@@ -1415,7 +1288,7 @@
                     </pic:cNvPicPr>
                   </pic:nvPicPr>
                   <pic:blipFill>
-                    <a:blip r:embed="rId10">
+                    <a:blip r:embed="rId13">
                       <a:extLst>
                         <a:ext uri="{28A0092B-C50C-407E-A947-70E740481C1C}">
                           <a14:useLocalDpi xmlns:a14="http://schemas.microsoft.com/office/drawing/2010/main" val="0"/>
@@ -1449,83 +1322,35 @@
     <w:p>
       <w:pPr>
         <w:pStyle w:val="Caption"/>
-        <w:rPr>
-          <w:lang w:val="sr-Latn-RS"/>
-        </w:rPr>
-      </w:pPr>
-      <w:r>
-        <w:rPr>
-          <w:lang w:val="sr-Latn-RS"/>
-        </w:rPr>
-        <w:fldChar w:fldCharType="begin"/>
-      </w:r>
-      <w:r>
-        <w:rPr>
-          <w:lang w:val="sr-Latn-RS"/>
-        </w:rPr>
-        <w:instrText xml:space="preserve"> SEQ Figure \* ARABIC </w:instrText>
-      </w:r>
-      <w:r>
-        <w:rPr>
-          <w:lang w:val="sr-Latn-RS"/>
-        </w:rPr>
-        <w:fldChar w:fldCharType="separate"/>
-      </w:r>
+      </w:pPr>
+      <w:fldSimple w:instr=" SEQ Figure \* ARABIC ">
+        <w:r>
+          <w:rPr>
+            <w:noProof/>
+          </w:rPr>
+          <w:t>5</w:t>
+        </w:r>
+      </w:fldSimple>
+      <w:r>
+        <w:t>. odabir porekla, najšira podela</w:t>
+      </w:r>
+    </w:p>
+    <w:p>
+      <w:r>
+        <w:t xml:space="preserve">Ove četiri grupe predstavljaju prvi korak u delu odabira porekla, kao što je odabir veličine bio u prethodnom delu. Dalji koraci su takođe slični. Dijagram </w:t>
+      </w:r>
+      <w:r>
+        <w:t xml:space="preserve">odabira porekla se nalazi na sledećem dijagramu: </w:t>
+      </w:r>
+    </w:p>
+    <w:p>
       <w:r>
         <w:rPr>
           <w:noProof/>
-          <w:lang w:val="sr-Latn-RS"/>
-        </w:rPr>
-        <w:t>4</w:t>
-      </w:r>
-      <w:r>
-        <w:rPr>
-          <w:lang w:val="sr-Latn-RS"/>
-        </w:rPr>
-        <w:fldChar w:fldCharType="end"/>
-      </w:r>
-      <w:r>
-        <w:rPr>
-          <w:lang w:val="sr-Latn-RS"/>
-        </w:rPr>
-        <w:t>. odabir porekla, najšira podela</w:t>
-      </w:r>
-    </w:p>
-    <w:p>
-      <w:pPr>
-        <w:rPr>
-          <w:lang w:val="sr-Latn-RS"/>
-        </w:rPr>
-      </w:pPr>
-      <w:r>
-        <w:rPr>
-          <w:lang w:val="sr-Latn-RS"/>
-        </w:rPr>
-        <w:t xml:space="preserve">Ove četiri grupe predstavljaju prvi korak u delu odabira porekla, kao što je odabir veličine bio u prethodnom delu. Dalji koraci su takođe slični. Dijagram </w:t>
-      </w:r>
-      <w:r>
-        <w:rPr>
-          <w:lang w:val="sr-Latn-RS"/>
-        </w:rPr>
-        <w:t xml:space="preserve">odabira porekla se nalazi na sledećem dijagramu: </w:t>
-      </w:r>
-    </w:p>
-    <w:p>
-      <w:pPr>
-        <w:keepNext/>
-        <w:rPr>
-          <w:lang w:val="sr-Latn-RS"/>
-        </w:rPr>
-      </w:pPr>
-      <w:r>
-        <w:rPr>
-          <w:noProof/>
-          <w:lang w:val="sr-Latn-RS"/>
-        </w:rPr>
-        <w:lastRenderedPageBreak/>
+        </w:rPr>
         <w:drawing>
-          <wp:inline distT="0" distB="0" distL="0" distR="0" wp14:anchorId="57183ABE" wp14:editId="52B1D601">
-            <wp:extent cx="4785360" cy="7522488"/>
+          <wp:inline distT="0" distB="0" distL="0" distR="0" wp14:anchorId="57183ABE" wp14:editId="397ED387">
+            <wp:extent cx="5753100" cy="4705789"/>
             <wp:effectExtent l="0" t="0" r="0" b="0"/>
             <wp:docPr id="670572467" name="Picture 6"/>
             <wp:cNvGraphicFramePr>
@@ -1540,8 +1365,534 @@
                       <a:picLocks noChangeAspect="1" noChangeArrowheads="1"/>
                     </pic:cNvPicPr>
                   </pic:nvPicPr>
+                  <pic:blipFill rotWithShape="1">
+                    <a:blip r:embed="rId14">
+                      <a:extLst>
+                        <a:ext uri="{28A0092B-C50C-407E-A947-70E740481C1C}">
+                          <a14:useLocalDpi xmlns:a14="http://schemas.microsoft.com/office/drawing/2010/main" val="0"/>
+                        </a:ext>
+                      </a:extLst>
+                    </a:blip>
+                    <a:srcRect b="47967"/>
+                    <a:stretch/>
+                  </pic:blipFill>
+                  <pic:spPr bwMode="auto">
+                    <a:xfrm>
+                      <a:off x="0" y="0"/>
+                      <a:ext cx="5784721" cy="4731653"/>
+                    </a:xfrm>
+                    <a:prstGeom prst="rect">
+                      <a:avLst/>
+                    </a:prstGeom>
+                    <a:noFill/>
+                    <a:ln>
+                      <a:noFill/>
+                    </a:ln>
+                    <a:extLst>
+                      <a:ext uri="{53640926-AAD7-44D8-BBD7-CCE9431645EC}">
+                        <a14:shadowObscured xmlns:a14="http://schemas.microsoft.com/office/drawing/2010/main"/>
+                      </a:ext>
+                    </a:extLst>
+                  </pic:spPr>
+                </pic:pic>
+              </a:graphicData>
+            </a:graphic>
+          </wp:inline>
+        </w:drawing>
+      </w:r>
+    </w:p>
+    <w:p>
+      <w:pPr>
+        <w:pStyle w:val="Caption"/>
+      </w:pPr>
+      <w:fldSimple w:instr=" SEQ Figure \* ARABIC ">
+        <w:r>
+          <w:rPr>
+            <w:noProof/>
+          </w:rPr>
+          <w:t>6</w:t>
+        </w:r>
+      </w:fldSimple>
+      <w:r>
+        <w:t xml:space="preserve">. odabir rase, </w:t>
+      </w:r>
+      <w:r>
+        <w:t>prvi deo</w:t>
+      </w:r>
+    </w:p>
+    <w:p>
+      <w:pPr>
+        <w:rPr>
+          <w:noProof/>
+        </w:rPr>
+      </w:pPr>
+    </w:p>
+    <w:p>
+      <w:pPr>
+        <w:keepNext/>
+      </w:pPr>
+      <w:r>
+        <w:rPr>
+          <w:noProof/>
+        </w:rPr>
+        <w:lastRenderedPageBreak/>
+        <w:drawing>
+          <wp:inline distT="0" distB="0" distL="0" distR="0" wp14:anchorId="3F3FFAB3" wp14:editId="64EB7709">
+            <wp:extent cx="5753100" cy="4320252"/>
+            <wp:effectExtent l="0" t="0" r="0" b="0"/>
+            <wp:docPr id="317802874" name="Picture 10"/>
+            <wp:cNvGraphicFramePr>
+              <a:graphicFrameLocks xmlns:a="http://schemas.openxmlformats.org/drawingml/2006/main" noChangeAspect="1"/>
+            </wp:cNvGraphicFramePr>
+            <a:graphic xmlns:a="http://schemas.openxmlformats.org/drawingml/2006/main">
+              <a:graphicData uri="http://schemas.openxmlformats.org/drawingml/2006/picture">
+                <pic:pic xmlns:pic="http://schemas.openxmlformats.org/drawingml/2006/picture">
+                  <pic:nvPicPr>
+                    <pic:cNvPr id="0" name="Picture 8"/>
+                    <pic:cNvPicPr>
+                      <a:picLocks noChangeAspect="1" noChangeArrowheads="1"/>
+                    </pic:cNvPicPr>
+                  </pic:nvPicPr>
+                  <pic:blipFill rotWithShape="1">
+                    <a:blip r:embed="rId14">
+                      <a:extLst>
+                        <a:ext uri="{28A0092B-C50C-407E-A947-70E740481C1C}">
+                          <a14:useLocalDpi xmlns:a14="http://schemas.microsoft.com/office/drawing/2010/main" val="0"/>
+                        </a:ext>
+                      </a:extLst>
+                    </a:blip>
+                    <a:srcRect t="52240"/>
+                    <a:stretch/>
+                  </pic:blipFill>
+                  <pic:spPr bwMode="auto">
+                    <a:xfrm>
+                      <a:off x="0" y="0"/>
+                      <a:ext cx="5778895" cy="4339623"/>
+                    </a:xfrm>
+                    <a:prstGeom prst="rect">
+                      <a:avLst/>
+                    </a:prstGeom>
+                    <a:noFill/>
+                    <a:ln>
+                      <a:noFill/>
+                    </a:ln>
+                    <a:extLst>
+                      <a:ext uri="{53640926-AAD7-44D8-BBD7-CCE9431645EC}">
+                        <a14:shadowObscured xmlns:a14="http://schemas.microsoft.com/office/drawing/2010/main"/>
+                      </a:ext>
+                    </a:extLst>
+                  </pic:spPr>
+                </pic:pic>
+              </a:graphicData>
+            </a:graphic>
+          </wp:inline>
+        </w:drawing>
+      </w:r>
+    </w:p>
+    <w:p>
+      <w:pPr>
+        <w:pStyle w:val="Caption"/>
+      </w:pPr>
+      <w:fldSimple w:instr=" SEQ Figure \* ARABIC ">
+        <w:r>
+          <w:rPr>
+            <w:noProof/>
+          </w:rPr>
+          <w:t>7</w:t>
+        </w:r>
+      </w:fldSimple>
+      <w:r>
+        <w:t>. odabir porekla, drugi deo</w:t>
+      </w:r>
+    </w:p>
+    <w:p>
+      <w:pPr>
+        <w:pStyle w:val="Heading2"/>
+      </w:pPr>
+      <w:r>
+        <w:t>Odabir klase</w:t>
+      </w:r>
+      <w:r>
+        <w:t xml:space="preserve"> </w:t>
+      </w:r>
+    </w:p>
+    <w:p>
+      <w:r>
+        <w:t xml:space="preserve">Uobičajno bi bilo da se klasa </w:t>
+      </w:r>
+      <w:r>
+        <w:t>bira</w:t>
+      </w:r>
+      <w:r>
+        <w:t xml:space="preserve"> na sličan način kao i prethodne dve stavke u </w:t>
+      </w:r>
+      <w:r>
+        <w:t>izgradnji</w:t>
+      </w:r>
+      <w:r>
+        <w:t xml:space="preserve"> lika. Međutim</w:t>
+      </w:r>
+      <w:r>
+        <w:t xml:space="preserve">, mnoštvo opcija može da uplaši ili zbuni nove igrače koji se nikada nisu susreli ni sa jednom od njih. </w:t>
+      </w:r>
+      <w:r>
+        <w:t>Stoga smo zamislili sistem koji dopunjava družinu</w:t>
+      </w:r>
+      <w:r>
+        <w:t xml:space="preserve">. Ova dopuna se realizuje pomoću informacija o kampanji i ostalim likovima iz družine. </w:t>
+      </w:r>
+    </w:p>
+    <w:p>
+      <w:pPr>
+        <w:rPr>
+          <w:i/>
+          <w:iCs/>
+        </w:rPr>
+      </w:pPr>
+      <w:r>
+        <w:t xml:space="preserve">Infromacije o kampanji su količina tj. prisutnost magije, tehnologijie i „mračne strane“. </w:t>
+      </w:r>
+      <w:r>
+        <w:t xml:space="preserve">U informacije o likovima spadaju njihova klasa i </w:t>
+      </w:r>
+      <w:r>
+        <w:rPr>
+          <w:i/>
+          <w:iCs/>
+        </w:rPr>
+        <w:t>statblock</w:t>
+      </w:r>
+      <w:r>
+        <w:rPr>
+          <w:i/>
+          <w:iCs/>
+        </w:rPr>
+        <w:t xml:space="preserve"> </w:t>
+      </w:r>
+      <w:r>
+        <w:t>(</w:t>
+      </w:r>
+      <w:r>
+        <w:rPr>
+          <w:i/>
+          <w:iCs/>
+        </w:rPr>
+        <w:t>ability scores</w:t>
+      </w:r>
+      <w:r>
+        <w:t xml:space="preserve">, veštine i ekspertize). Ove informacije smeštene su u klase </w:t>
+      </w:r>
+      <w:r>
+        <w:rPr>
+          <w:i/>
+          <w:iCs/>
+        </w:rPr>
+        <w:t xml:space="preserve">Campaign </w:t>
+      </w:r>
+      <w:r>
+        <w:t xml:space="preserve">i </w:t>
+      </w:r>
+      <w:r>
+        <w:rPr>
+          <w:i/>
+          <w:iCs/>
+        </w:rPr>
+        <w:t>PartyMember</w:t>
+      </w:r>
+      <w:r>
+        <w:rPr>
+          <w:i/>
+          <w:iCs/>
+        </w:rPr>
+        <w:t>.</w:t>
+      </w:r>
+    </w:p>
+    <w:p>
+      <w:pPr>
+        <w:keepNext/>
+      </w:pPr>
+      <w:r>
+        <w:rPr>
+          <w:noProof/>
+        </w:rPr>
+        <w:drawing>
+          <wp:inline distT="0" distB="0" distL="0" distR="0" wp14:anchorId="62AEE666" wp14:editId="201CF61F">
+            <wp:extent cx="5244663" cy="2026190"/>
+            <wp:effectExtent l="0" t="0" r="0" b="0"/>
+            <wp:docPr id="435046394" name="Picture 8"/>
+            <wp:cNvGraphicFramePr>
+              <a:graphicFrameLocks xmlns:a="http://schemas.openxmlformats.org/drawingml/2006/main" noChangeAspect="1"/>
+            </wp:cNvGraphicFramePr>
+            <a:graphic xmlns:a="http://schemas.openxmlformats.org/drawingml/2006/main">
+              <a:graphicData uri="http://schemas.openxmlformats.org/drawingml/2006/picture">
+                <pic:pic xmlns:pic="http://schemas.openxmlformats.org/drawingml/2006/picture">
+                  <pic:nvPicPr>
+                    <pic:cNvPr id="435046394" name="Picture 8"/>
+                    <pic:cNvPicPr>
+                      <a:picLocks noChangeAspect="1" noChangeArrowheads="1"/>
+                    </pic:cNvPicPr>
+                  </pic:nvPicPr>
                   <pic:blipFill>
-                    <a:blip r:embed="rId11">
+                    <a:blip r:embed="rId15">
+                      <a:extLst>
+                        <a:ext uri="{28A0092B-C50C-407E-A947-70E740481C1C}">
+                          <a14:useLocalDpi xmlns:a14="http://schemas.microsoft.com/office/drawing/2010/main" val="0"/>
+                        </a:ext>
+                      </a:extLst>
+                    </a:blip>
+                    <a:stretch>
+                      <a:fillRect/>
+                    </a:stretch>
+                  </pic:blipFill>
+                  <pic:spPr bwMode="auto">
+                    <a:xfrm>
+                      <a:off x="0" y="0"/>
+                      <a:ext cx="5244663" cy="2026190"/>
+                    </a:xfrm>
+                    <a:prstGeom prst="rect">
+                      <a:avLst/>
+                    </a:prstGeom>
+                    <a:noFill/>
+                    <a:ln>
+                      <a:noFill/>
+                    </a:ln>
+                  </pic:spPr>
+                </pic:pic>
+              </a:graphicData>
+            </a:graphic>
+          </wp:inline>
+        </w:drawing>
+      </w:r>
+    </w:p>
+    <w:p>
+      <w:pPr>
+        <w:pStyle w:val="Caption"/>
+      </w:pPr>
+      <w:fldSimple w:instr=" SEQ Figure \* ARABIC ">
+        <w:r>
+          <w:rPr>
+            <w:noProof/>
+          </w:rPr>
+          <w:t>8</w:t>
+        </w:r>
+      </w:fldSimple>
+      <w:r>
+        <w:t>. PartyMember i Campaign klase</w:t>
+      </w:r>
+    </w:p>
+    <w:p>
+      <w:pPr>
+        <w:jc w:val="left"/>
+      </w:pPr>
+      <w:r>
+        <w:t>U nastavku govorićemo o odabiru klase i podklase lika istovremeno, pa će se zbog čitkosti koristiti samo izraz „klasa“.</w:t>
+      </w:r>
+      <w:r>
+        <w:br w:type="page"/>
+      </w:r>
+    </w:p>
+    <w:p>
+      <w:r>
+        <w:lastRenderedPageBreak/>
+        <w:t xml:space="preserve">Nakon unošenja podataka, odabir klase se vrši </w:t>
+      </w:r>
+      <w:r>
+        <w:t xml:space="preserve">pomoću naše baze znanja </w:t>
+      </w:r>
+      <w:r>
+        <w:t>na sledeći način</w:t>
+      </w:r>
+      <w:r>
+        <w:t>:</w:t>
+      </w:r>
+    </w:p>
+    <w:p>
+      <w:pPr>
+        <w:pStyle w:val="ListParagraph"/>
+        <w:numPr>
+          <w:ilvl w:val="0"/>
+          <w:numId w:val="3"/>
+        </w:numPr>
+      </w:pPr>
+      <w:r>
+        <w:t xml:space="preserve">Za klase članova </w:t>
+      </w:r>
+      <w:r>
+        <w:t>izvlače</w:t>
+      </w:r>
+      <w:r>
+        <w:t xml:space="preserve"> se uloge koje ispunjavaju pomoću pravila generisanih na osnovu </w:t>
+      </w:r>
+      <w:r>
+        <w:rPr>
+          <w:i/>
+          <w:iCs/>
+        </w:rPr>
+        <w:t>class-role</w:t>
+      </w:r>
+      <w:r>
+        <w:t xml:space="preserve"> tabele (slika 9.)</w:t>
+      </w:r>
+      <w:r>
+        <w:rPr>
+          <w:rStyle w:val="FootnoteReference"/>
+        </w:rPr>
+        <w:footnoteReference w:id="1"/>
+      </w:r>
+      <w:r>
+        <w:t xml:space="preserve"> i stave u kolekciju ispunjenih uloga</w:t>
+      </w:r>
+    </w:p>
+    <w:p>
+      <w:pPr>
+        <w:pStyle w:val="ListParagraph"/>
+        <w:numPr>
+          <w:ilvl w:val="0"/>
+          <w:numId w:val="3"/>
+        </w:numPr>
+      </w:pPr>
+      <w:r>
+        <w:t>Veštine i ekspertize se članova se takođe stave u kolekciju</w:t>
+      </w:r>
+    </w:p>
+    <w:p>
+      <w:pPr>
+        <w:pStyle w:val="ListParagraph"/>
+        <w:numPr>
+          <w:ilvl w:val="0"/>
+          <w:numId w:val="3"/>
+        </w:numPr>
+      </w:pPr>
+      <w:r>
+        <w:t>Odrede veštine</w:t>
+      </w:r>
+      <w:r>
+        <w:t xml:space="preserve"> i uloge</w:t>
+      </w:r>
+      <w:r>
+        <w:t xml:space="preserve"> koje nemaju pokrivenost ili imaju malu pokrivenost</w:t>
+      </w:r>
+    </w:p>
+    <w:p>
+      <w:pPr>
+        <w:pStyle w:val="ListParagraph"/>
+        <w:numPr>
+          <w:ilvl w:val="0"/>
+          <w:numId w:val="3"/>
+        </w:numPr>
+      </w:pPr>
+      <w:r>
+        <w:t xml:space="preserve">Na osnovu tabela </w:t>
+      </w:r>
+      <w:r>
+        <w:rPr>
+          <w:i/>
+          <w:iCs/>
+        </w:rPr>
+        <w:t>class-role</w:t>
+      </w:r>
+      <w:r>
+        <w:rPr>
+          <w:i/>
+          <w:iCs/>
+        </w:rPr>
+        <w:t xml:space="preserve"> </w:t>
+      </w:r>
+      <w:r>
+        <w:t xml:space="preserve">i </w:t>
+      </w:r>
+      <w:r>
+        <w:rPr>
+          <w:i/>
+          <w:iCs/>
+        </w:rPr>
+        <w:t>class-proficiency</w:t>
+      </w:r>
+      <w:r>
+        <w:t xml:space="preserve"> (slika 10.) dobije se kolekcija klasa koje dobro pokrivaju nedostatke grupe</w:t>
+      </w:r>
+    </w:p>
+    <w:p>
+      <w:pPr>
+        <w:pStyle w:val="ListParagraph"/>
+        <w:numPr>
+          <w:ilvl w:val="1"/>
+          <w:numId w:val="3"/>
+        </w:numPr>
+      </w:pPr>
+      <w:r>
+        <w:t xml:space="preserve">u njoj će se nalaziti i težine tj. prioriteti svake </w:t>
+      </w:r>
+      <w:r>
+        <w:t>od klasa po potpunosti pokrića nedostataka</w:t>
+      </w:r>
+    </w:p>
+    <w:p>
+      <w:pPr>
+        <w:pStyle w:val="ListParagraph"/>
+        <w:numPr>
+          <w:ilvl w:val="0"/>
+          <w:numId w:val="3"/>
+        </w:numPr>
+      </w:pPr>
+      <w:r>
+        <w:t xml:space="preserve">Kolekcija se filtrira po informacijama o kampanji prema tabeli </w:t>
+      </w:r>
+      <w:r>
+        <w:rPr>
+          <w:i/>
+          <w:iCs/>
+        </w:rPr>
+        <w:t>class-campaign</w:t>
+      </w:r>
+      <w:r>
+        <w:t xml:space="preserve"> (slika 11.)</w:t>
+      </w:r>
+    </w:p>
+    <w:p>
+      <w:pPr>
+        <w:pStyle w:val="ListParagraph"/>
+        <w:numPr>
+          <w:ilvl w:val="0"/>
+          <w:numId w:val="3"/>
+        </w:numPr>
+      </w:pPr>
+      <w:r>
+        <w:t>Ukoliko nakon filtriranja ostane više opcija, bira se ona sa najvišim prioritetom</w:t>
+      </w:r>
+    </w:p>
+    <w:p>
+      <w:pPr>
+        <w:pStyle w:val="ListParagraph"/>
+      </w:pPr>
+    </w:p>
+    <w:p>
+      <w:pPr>
+        <w:keepNext/>
+      </w:pPr>
+      <w:r>
+        <w:rPr>
+          <w:noProof/>
+        </w:rPr>
+        <w:drawing>
+          <wp:inline distT="0" distB="0" distL="0" distR="0" wp14:anchorId="12A54F53" wp14:editId="65161D84">
+            <wp:extent cx="6195060" cy="3284220"/>
+            <wp:effectExtent l="0" t="0" r="0" b="0"/>
+            <wp:docPr id="725586675" name="Picture 11"/>
+            <wp:cNvGraphicFramePr>
+              <a:graphicFrameLocks xmlns:a="http://schemas.openxmlformats.org/drawingml/2006/main" noChangeAspect="1"/>
+            </wp:cNvGraphicFramePr>
+            <a:graphic xmlns:a="http://schemas.openxmlformats.org/drawingml/2006/main">
+              <a:graphicData uri="http://schemas.openxmlformats.org/drawingml/2006/picture">
+                <pic:pic xmlns:pic="http://schemas.openxmlformats.org/drawingml/2006/picture">
+                  <pic:nvPicPr>
+                    <pic:cNvPr id="0" name="Picture 9"/>
+                    <pic:cNvPicPr>
+                      <a:picLocks noChangeAspect="1" noChangeArrowheads="1"/>
+                    </pic:cNvPicPr>
+                  </pic:nvPicPr>
+                  <pic:blipFill>
+                    <a:blip r:embed="rId16">
                       <a:extLst>
                         <a:ext uri="{28A0092B-C50C-407E-A947-70E740481C1C}">
                           <a14:useLocalDpi xmlns:a14="http://schemas.microsoft.com/office/drawing/2010/main" val="0"/>
@@ -1556,7 +1907,7 @@
                   <pic:spPr bwMode="auto">
                     <a:xfrm>
                       <a:off x="0" y="0"/>
-                      <a:ext cx="4787101" cy="7525224"/>
+                      <a:ext cx="6195060" cy="3284220"/>
                     </a:xfrm>
                     <a:prstGeom prst="rect">
                       <a:avLst/>
@@ -1576,95 +1927,995 @@
     <w:p>
       <w:pPr>
         <w:pStyle w:val="Caption"/>
-        <w:rPr>
-          <w:lang w:val="sr-Latn-RS"/>
-        </w:rPr>
-      </w:pPr>
-      <w:r>
-        <w:rPr>
-          <w:lang w:val="sr-Latn-RS"/>
-        </w:rPr>
-        <w:fldChar w:fldCharType="begin"/>
-      </w:r>
-      <w:r>
-        <w:rPr>
-          <w:lang w:val="sr-Latn-RS"/>
-        </w:rPr>
-        <w:instrText xml:space="preserve"> SEQ Figure \* ARABIC </w:instrText>
-      </w:r>
-      <w:r>
-        <w:rPr>
-          <w:lang w:val="sr-Latn-RS"/>
-        </w:rPr>
-        <w:fldChar w:fldCharType="separate"/>
-      </w:r>
-      <w:r>
+      </w:pPr>
+      <w:fldSimple w:instr=" SEQ Figure \* ARABIC ">
+        <w:r>
+          <w:rPr>
+            <w:noProof/>
+          </w:rPr>
+          <w:t>9</w:t>
+        </w:r>
+      </w:fldSimple>
+      <w:r>
+        <w:t>. class-roles tabela (prikazane su sve kolone i 20 od 57 redova)</w:t>
+      </w:r>
+    </w:p>
+    <w:p>
+      <w:pPr>
         <w:rPr>
           <w:noProof/>
-          <w:lang w:val="sr-Latn-RS"/>
-        </w:rPr>
-        <w:t>5</w:t>
-      </w:r>
-      <w:r>
-        <w:rPr>
-          <w:lang w:val="sr-Latn-RS"/>
-        </w:rPr>
-        <w:fldChar w:fldCharType="end"/>
-      </w:r>
-      <w:r>
-        <w:rPr>
-          <w:lang w:val="sr-Latn-RS"/>
-        </w:rPr>
-        <w:t>. odabir rase, bliži pregled podele</w:t>
-      </w:r>
-    </w:p>
-    <w:p>
-      <w:pPr>
-        <w:rPr>
-          <w:lang w:val="sr-Latn-RS"/>
-        </w:rPr>
-      </w:pPr>
-      <w:r>
-        <w:rPr>
-          <w:lang w:val="sr-Latn-RS"/>
-        </w:rPr>
+        </w:rPr>
+      </w:pPr>
+    </w:p>
+    <w:p>
+      <w:pPr>
+        <w:keepNext/>
+      </w:pPr>
+      <w:r>
+        <w:rPr>
+          <w:noProof/>
+        </w:rPr>
+        <w:drawing>
+          <wp:inline distT="0" distB="0" distL="0" distR="0" wp14:anchorId="3434FD79" wp14:editId="21746B67">
+            <wp:extent cx="6198955" cy="2179320"/>
+            <wp:effectExtent l="0" t="0" r="0" b="0"/>
+            <wp:docPr id="1276379264" name="Picture 12"/>
+            <wp:cNvGraphicFramePr>
+              <a:graphicFrameLocks xmlns:a="http://schemas.openxmlformats.org/drawingml/2006/main" noChangeAspect="1"/>
+            </wp:cNvGraphicFramePr>
+            <a:graphic xmlns:a="http://schemas.openxmlformats.org/drawingml/2006/main">
+              <a:graphicData uri="http://schemas.openxmlformats.org/drawingml/2006/picture">
+                <pic:pic xmlns:pic="http://schemas.openxmlformats.org/drawingml/2006/picture">
+                  <pic:nvPicPr>
+                    <pic:cNvPr id="0" name="Picture 10"/>
+                    <pic:cNvPicPr>
+                      <a:picLocks noChangeAspect="1" noChangeArrowheads="1"/>
+                    </pic:cNvPicPr>
+                  </pic:nvPicPr>
+                  <pic:blipFill rotWithShape="1">
+                    <a:blip r:embed="rId17">
+                      <a:extLst>
+                        <a:ext uri="{28A0092B-C50C-407E-A947-70E740481C1C}">
+                          <a14:useLocalDpi xmlns:a14="http://schemas.microsoft.com/office/drawing/2010/main" val="0"/>
+                        </a:ext>
+                      </a:extLst>
+                    </a:blip>
+                    <a:srcRect r="36946"/>
+                    <a:stretch/>
+                  </pic:blipFill>
+                  <pic:spPr bwMode="auto">
+                    <a:xfrm>
+                      <a:off x="0" y="0"/>
+                      <a:ext cx="6207290" cy="2182250"/>
+                    </a:xfrm>
+                    <a:prstGeom prst="rect">
+                      <a:avLst/>
+                    </a:prstGeom>
+                    <a:noFill/>
+                    <a:ln>
+                      <a:noFill/>
+                    </a:ln>
+                    <a:extLst>
+                      <a:ext uri="{53640926-AAD7-44D8-BBD7-CCE9431645EC}">
+                        <a14:shadowObscured xmlns:a14="http://schemas.microsoft.com/office/drawing/2010/main"/>
+                      </a:ext>
+                    </a:extLst>
+                  </pic:spPr>
+                </pic:pic>
+              </a:graphicData>
+            </a:graphic>
+          </wp:inline>
+        </w:drawing>
+      </w:r>
+    </w:p>
+    <w:p>
+      <w:pPr>
+        <w:pStyle w:val="Caption"/>
+      </w:pPr>
+      <w:fldSimple w:instr=" SEQ Figure \* ARABIC ">
+        <w:r>
+          <w:rPr>
+            <w:noProof/>
+          </w:rPr>
+          <w:t>10</w:t>
+        </w:r>
+      </w:fldSimple>
+      <w:r>
+        <w:t>. class-proficiency tabela (prikazani su svi redovi i 11 od 18 kolona)</w:t>
+      </w:r>
+    </w:p>
+    <w:p>
+      <w:pPr>
+        <w:keepNext/>
+        <w:rPr>
+          <w:noProof/>
+        </w:rPr>
+      </w:pPr>
+    </w:p>
+    <w:p>
+      <w:pPr>
+        <w:keepNext/>
+      </w:pPr>
+      <w:r>
+        <w:rPr>
+          <w:noProof/>
+        </w:rPr>
+        <w:drawing>
+          <wp:inline distT="0" distB="0" distL="0" distR="0" wp14:anchorId="7E10EB18" wp14:editId="3EE0143A">
+            <wp:extent cx="3634740" cy="3745069"/>
+            <wp:effectExtent l="0" t="0" r="3810" b="8255"/>
+            <wp:docPr id="316908792" name="Picture 13"/>
+            <wp:cNvGraphicFramePr>
+              <a:graphicFrameLocks xmlns:a="http://schemas.openxmlformats.org/drawingml/2006/main" noChangeAspect="1"/>
+            </wp:cNvGraphicFramePr>
+            <a:graphic xmlns:a="http://schemas.openxmlformats.org/drawingml/2006/main">
+              <a:graphicData uri="http://schemas.openxmlformats.org/drawingml/2006/picture">
+                <pic:pic xmlns:pic="http://schemas.openxmlformats.org/drawingml/2006/picture">
+                  <pic:nvPicPr>
+                    <pic:cNvPr id="0" name="Picture 11"/>
+                    <pic:cNvPicPr>
+                      <a:picLocks noChangeAspect="1" noChangeArrowheads="1"/>
+                    </pic:cNvPicPr>
+                  </pic:nvPicPr>
+                  <pic:blipFill>
+                    <a:blip r:embed="rId18">
+                      <a:extLst>
+                        <a:ext uri="{28A0092B-C50C-407E-A947-70E740481C1C}">
+                          <a14:useLocalDpi xmlns:a14="http://schemas.microsoft.com/office/drawing/2010/main" val="0"/>
+                        </a:ext>
+                      </a:extLst>
+                    </a:blip>
+                    <a:srcRect/>
+                    <a:stretch>
+                      <a:fillRect/>
+                    </a:stretch>
+                  </pic:blipFill>
+                  <pic:spPr bwMode="auto">
+                    <a:xfrm>
+                      <a:off x="0" y="0"/>
+                      <a:ext cx="3634740" cy="3745069"/>
+                    </a:xfrm>
+                    <a:prstGeom prst="rect">
+                      <a:avLst/>
+                    </a:prstGeom>
+                    <a:noFill/>
+                    <a:ln>
+                      <a:noFill/>
+                    </a:ln>
+                  </pic:spPr>
+                </pic:pic>
+              </a:graphicData>
+            </a:graphic>
+          </wp:inline>
+        </w:drawing>
+      </w:r>
+    </w:p>
+    <w:p>
+      <w:pPr>
+        <w:pStyle w:val="Caption"/>
+      </w:pPr>
+      <w:fldSimple w:instr=" SEQ Figure \* ARABIC ">
+        <w:r>
+          <w:rPr>
+            <w:noProof/>
+          </w:rPr>
+          <w:t>11</w:t>
+        </w:r>
+      </w:fldSimple>
+      <w:r>
+        <w:t>. tabela class-campaign (prikazane sve kolone i 20 od 57 redova)</w:t>
+      </w:r>
+    </w:p>
+    <w:p>
+      <w:r>
+        <w:t xml:space="preserve">Izabrana klasa stavlja se u CharSheet objekat i nastavlja se sa popunjavanjem </w:t>
+      </w:r>
+      <w:r>
+        <w:rPr>
+          <w:i/>
+          <w:iCs/>
+        </w:rPr>
+        <w:t>statblock</w:t>
+      </w:r>
+      <w:r>
+        <w:t>-a.</w:t>
+      </w:r>
+    </w:p>
+    <w:p>
+      <w:r>
+        <w:t>T</w:t>
+      </w:r>
+      <w:r>
+        <w:t>abele sa slika 9 i 11 sadrže informacije o ulogama i detaljima kampanje, koji nisu čvrsti koncepti u igri niti deo bilokakvih pravila,  već predstavljaju subjektivno mišljenje i interpretacije</w:t>
+      </w:r>
+      <w:r>
+        <w:t xml:space="preserve"> od strane</w:t>
+      </w:r>
+      <w:r>
+        <w:t xml:space="preserve"> nas i naših konsultanata</w:t>
+      </w:r>
+      <w:r>
+        <w:t>.</w:t>
+      </w:r>
+    </w:p>
+    <w:p>
+      <w:pPr>
+        <w:pStyle w:val="Heading2"/>
+      </w:pPr>
+      <w:r>
+        <w:t xml:space="preserve">Popunjavanje </w:t>
+      </w:r>
+      <w:r>
+        <w:rPr>
+          <w:i/>
+          <w:iCs/>
+        </w:rPr>
+        <w:t>statblock</w:t>
+      </w:r>
+      <w:r>
+        <w:t>-a</w:t>
+      </w:r>
+    </w:p>
+    <w:p>
+      <w:r>
+        <w:rPr>
+          <w:i/>
+          <w:iCs/>
+        </w:rPr>
+        <w:t>Statblock</w:t>
+      </w:r>
+      <w:r>
+        <w:t xml:space="preserve"> predstavlja set vrednosti koji opisuje </w:t>
+      </w:r>
+      <w:r>
+        <w:t>sposobnosti (</w:t>
+      </w:r>
+      <w:r>
+        <w:rPr>
+          <w:i/>
+          <w:iCs/>
+        </w:rPr>
+        <w:t>abilities</w:t>
+      </w:r>
+      <w:r>
+        <w:t>) i veštine (</w:t>
+      </w:r>
+      <w:r>
+        <w:rPr>
+          <w:i/>
+          <w:iCs/>
+        </w:rPr>
+        <w:t>skills</w:t>
+      </w:r>
+      <w:r>
+        <w:t xml:space="preserve">). </w:t>
+      </w:r>
+      <w:r>
+        <w:t xml:space="preserve">One određuju koje će biti jače i slabije strane lika, i u kombinaciji sa klasom mogu dati informaciju o ulogama koje lik ispunjava unutar družine. </w:t>
+      </w:r>
+    </w:p>
+    <w:p>
+      <w:r>
+        <w:t>Postoje tri fizičke sposobnosti (</w:t>
+      </w:r>
+      <w:r>
+        <w:rPr>
+          <w:i/>
+          <w:iCs/>
+        </w:rPr>
+        <w:t>strength, dexterity, constitution</w:t>
+      </w:r>
+      <w:r>
+        <w:t>) i tri mentalne sposobnosti (</w:t>
+      </w:r>
+      <w:r>
+        <w:rPr>
+          <w:i/>
+          <w:iCs/>
+        </w:rPr>
+        <w:t>intelligence, wisdom, charisma</w:t>
+      </w:r>
+      <w:r>
+        <w:t xml:space="preserve">). Koliko je lik dobar ili „sposoban“ u nekoj od ovih kategorija određuje njegov </w:t>
+      </w:r>
+      <w:r>
+        <w:rPr>
+          <w:i/>
+          <w:iCs/>
+        </w:rPr>
+        <w:t>Ability Score</w:t>
+      </w:r>
+      <w:r>
+        <w:t xml:space="preserve"> koji uzima vrednost između 1 i 20. </w:t>
+      </w:r>
+      <w:r>
+        <w:t xml:space="preserve"> </w:t>
+      </w:r>
+    </w:p>
+    <w:p>
+      <w:r>
+        <w:t>Uz ove sposobnosti idu i veštine, koje daju finiji uvid u nadarenost ili veštost lika. Svaka veština vezana je za neku od sposobnosti:</w:t>
+      </w:r>
+    </w:p>
+    <w:p>
+      <w:pPr>
+        <w:pStyle w:val="ListParagraph"/>
+        <w:numPr>
+          <w:ilvl w:val="0"/>
+          <w:numId w:val="4"/>
+        </w:numPr>
+      </w:pPr>
+      <w:r>
+        <w:t>Strength: Athletics</w:t>
+      </w:r>
+    </w:p>
+    <w:p>
+      <w:pPr>
+        <w:pStyle w:val="ListParagraph"/>
+        <w:numPr>
+          <w:ilvl w:val="0"/>
+          <w:numId w:val="4"/>
+        </w:numPr>
+      </w:pPr>
+      <w:r>
+        <w:t xml:space="preserve">Dexterity: Acrobatics, </w:t>
+      </w:r>
+      <w:r>
+        <w:t>Sleigh of Hand, Stealth</w:t>
+      </w:r>
+    </w:p>
+    <w:p>
+      <w:pPr>
+        <w:pStyle w:val="ListParagraph"/>
+        <w:numPr>
+          <w:ilvl w:val="0"/>
+          <w:numId w:val="4"/>
+        </w:numPr>
+      </w:pPr>
+      <w:r>
+        <w:t>Intelligence: Arcana, History, Investigation, Nature, Religion</w:t>
+      </w:r>
+    </w:p>
+    <w:p>
+      <w:pPr>
+        <w:pStyle w:val="ListParagraph"/>
+        <w:numPr>
+          <w:ilvl w:val="0"/>
+          <w:numId w:val="4"/>
+        </w:numPr>
+      </w:pPr>
+      <w:r>
+        <w:t>Wisdom: Animal Handling, Insight, Medicine, Perception, Survival</w:t>
+      </w:r>
+    </w:p>
+    <w:p>
+      <w:pPr>
+        <w:pStyle w:val="ListParagraph"/>
+        <w:numPr>
+          <w:ilvl w:val="0"/>
+          <w:numId w:val="4"/>
+        </w:numPr>
+      </w:pPr>
+      <w:r>
+        <w:t>Charisma: Deception, Intimidation, Performance, Persuasion</w:t>
+      </w:r>
+    </w:p>
+    <w:p>
+      <w:r>
+        <w:rPr>
+          <w:i/>
+          <w:iCs/>
+        </w:rPr>
+        <w:t>Proficiency</w:t>
+      </w:r>
+      <w:r>
+        <w:t xml:space="preserve"> označava posebnu nadarenost u nekoj od navedenih veština, dok </w:t>
+      </w:r>
+      <w:r>
+        <w:rPr>
+          <w:i/>
+          <w:iCs/>
+        </w:rPr>
+        <w:t>expertise</w:t>
+      </w:r>
+      <w:r>
+        <w:t xml:space="preserve"> označava nesvakidašnji nivo sposobnosti u toj kategoriji. Prema pravilima igre, svaka klasa dobija mogućnost da odabere </w:t>
+      </w:r>
+      <w:r>
+        <w:rPr>
+          <w:i/>
+          <w:iCs/>
+        </w:rPr>
+        <w:t xml:space="preserve">proficiency </w:t>
+      </w:r>
+      <w:r>
+        <w:t>za određene veštine, dok mali broj dobija pravo da za neke od njih označi ekspertizu. Ove mogućnosti</w:t>
+      </w:r>
+      <w:r>
+        <w:t xml:space="preserve"> </w:t>
+      </w:r>
+      <w:r>
+        <w:t>predstavljene su</w:t>
+      </w:r>
+      <w:r>
+        <w:t xml:space="preserve"> u</w:t>
+      </w:r>
+      <w:r>
+        <w:t xml:space="preserve"> tabel</w:t>
+      </w:r>
+      <w:r>
+        <w:t>ama</w:t>
+      </w:r>
+      <w:r>
+        <w:t xml:space="preserve"> </w:t>
+      </w:r>
+      <w:r>
+        <w:rPr>
+          <w:i/>
+          <w:iCs/>
+        </w:rPr>
+        <w:t>class-proficiency</w:t>
+      </w:r>
+      <w:r>
+        <w:t xml:space="preserve"> (slika 10) i </w:t>
+      </w:r>
+      <w:r>
+        <w:rPr>
+          <w:i/>
+          <w:iCs/>
+        </w:rPr>
+        <w:t>class-prof-exp</w:t>
+      </w:r>
+      <w:r>
+        <w:t xml:space="preserve"> (slika 12).</w:t>
+      </w:r>
+    </w:p>
+    <w:p>
+      <w:pPr>
+        <w:keepNext/>
+        <w:rPr>
+          <w:noProof/>
+        </w:rPr>
+      </w:pPr>
+    </w:p>
+    <w:p>
+      <w:pPr>
+        <w:keepNext/>
+      </w:pPr>
+      <w:r>
+        <w:rPr>
+          <w:noProof/>
+        </w:rPr>
+        <w:drawing>
+          <wp:anchor distT="0" distB="0" distL="114300" distR="114300" simplePos="0" relativeHeight="251661312" behindDoc="0" locked="0" layoutInCell="1" allowOverlap="1" wp14:anchorId="44E8DB22" wp14:editId="38B83807">
+            <wp:simplePos x="0" y="0"/>
+            <wp:positionH relativeFrom="column">
+              <wp:posOffset>1905</wp:posOffset>
+            </wp:positionH>
+            <wp:positionV relativeFrom="paragraph">
+              <wp:posOffset>1905</wp:posOffset>
+            </wp:positionV>
+            <wp:extent cx="2857500" cy="3078480"/>
+            <wp:effectExtent l="0" t="0" r="0" b="7620"/>
+            <wp:wrapSquare wrapText="bothSides"/>
+            <wp:docPr id="1116636403" name="Picture 14"/>
+            <wp:cNvGraphicFramePr>
+              <a:graphicFrameLocks xmlns:a="http://schemas.openxmlformats.org/drawingml/2006/main" noChangeAspect="1"/>
+            </wp:cNvGraphicFramePr>
+            <a:graphic xmlns:a="http://schemas.openxmlformats.org/drawingml/2006/main">
+              <a:graphicData uri="http://schemas.openxmlformats.org/drawingml/2006/picture">
+                <pic:pic xmlns:pic="http://schemas.openxmlformats.org/drawingml/2006/picture">
+                  <pic:nvPicPr>
+                    <pic:cNvPr id="1116636403" name=""/>
+                    <pic:cNvPicPr/>
+                  </pic:nvPicPr>
+                  <pic:blipFill rotWithShape="1">
+                    <a:blip r:embed="rId19">
+                      <a:extLst>
+                        <a:ext uri="{28A0092B-C50C-407E-A947-70E740481C1C}">
+                          <a14:useLocalDpi xmlns:a14="http://schemas.microsoft.com/office/drawing/2010/main" val="0"/>
+                        </a:ext>
+                      </a:extLst>
+                    </a:blip>
+                    <a:srcRect r="1575"/>
+                    <a:stretch/>
+                  </pic:blipFill>
+                  <pic:spPr bwMode="auto">
+                    <a:xfrm>
+                      <a:off x="0" y="0"/>
+                      <a:ext cx="2857500" cy="3078480"/>
+                    </a:xfrm>
+                    <a:prstGeom prst="rect">
+                      <a:avLst/>
+                    </a:prstGeom>
+                    <a:ln>
+                      <a:noFill/>
+                    </a:ln>
+                    <a:extLst>
+                      <a:ext uri="{53640926-AAD7-44D8-BBD7-CCE9431645EC}">
+                        <a14:shadowObscured xmlns:a14="http://schemas.microsoft.com/office/drawing/2010/main"/>
+                      </a:ext>
+                    </a:extLst>
+                  </pic:spPr>
+                </pic:pic>
+              </a:graphicData>
+            </a:graphic>
+            <wp14:sizeRelH relativeFrom="margin">
+              <wp14:pctWidth>0</wp14:pctWidth>
+            </wp14:sizeRelH>
+          </wp:anchor>
+        </w:drawing>
+      </w:r>
+    </w:p>
+    <w:p>
+      <w:pPr>
+        <w:keepNext/>
+      </w:pPr>
+      <w:r>
+        <w:t xml:space="preserve">U drugoj koloni tabele </w:t>
+      </w:r>
+      <w:r>
+        <w:rPr>
+          <w:i/>
+          <w:iCs/>
+        </w:rPr>
+        <w:t>class-prof-exp</w:t>
+      </w:r>
+      <w:r>
+        <w:t xml:space="preserve"> prikazan je broj veština za koje se može odabrati </w:t>
+      </w:r>
+      <w:r>
+        <w:rPr>
+          <w:i/>
+          <w:iCs/>
+        </w:rPr>
+        <w:t>proficiency</w:t>
+      </w:r>
+      <w:r>
+        <w:t xml:space="preserve"> po klasi na početku igre. U trećoj koloni nalazi se težina ekspertize koja predstavlja sposobnost date klase da dodaje ekspertize. </w:t>
+      </w:r>
+    </w:p>
+    <w:p>
+      <w:pPr>
+        <w:keepNext/>
+      </w:pPr>
+      <w:r>
+        <w:t>Većina klasa uopšte nema pristup ekspertizi, a među klasama koje je imaju postoji neravnopravnost u broju veština kojima se ona može dodati</w:t>
+      </w:r>
+      <w:r>
+        <w:t xml:space="preserve"> i kako se taj broj skalira sa nivoima</w:t>
+      </w:r>
+      <w:r>
+        <w:t xml:space="preserve">. Kod </w:t>
+      </w:r>
+      <w:r>
+        <w:rPr>
+          <w:i/>
+          <w:iCs/>
+        </w:rPr>
+        <w:t>Cleric</w:t>
+      </w:r>
+      <w:r>
+        <w:t xml:space="preserve">-a postoji samo jedna potklasa koja uopšte ima pristup ekspertizama, i </w:t>
+      </w:r>
+      <w:r>
+        <w:t xml:space="preserve">ta sposobnost je jednokratna. </w:t>
+      </w:r>
+      <w:r>
+        <w:rPr>
+          <w:i/>
+          <w:iCs/>
+        </w:rPr>
+        <w:t xml:space="preserve">Rouge </w:t>
+      </w:r>
+      <w:r>
+        <w:t xml:space="preserve">i </w:t>
+      </w:r>
+      <w:r>
+        <w:rPr>
+          <w:i/>
+          <w:iCs/>
+        </w:rPr>
+        <w:t>Bard</w:t>
+      </w:r>
+      <w:r>
+        <w:t xml:space="preserve"> imaju više ekspertiza, i njihov broj se povećava sa nivoima, s tim što ih </w:t>
+      </w:r>
+      <w:r>
+        <w:rPr>
+          <w:i/>
+          <w:iCs/>
+        </w:rPr>
+        <w:t>Bard</w:t>
+      </w:r>
+      <w:r>
+        <w:t xml:space="preserve"> dobija kasnije i u manjoj količini. </w:t>
+      </w:r>
+    </w:p>
+    <w:p>
+      <w:pPr>
+        <w:pStyle w:val="Heading3"/>
+      </w:pPr>
+    </w:p>
+    <w:p>
+      <w:pPr>
+        <w:pStyle w:val="Heading3"/>
+      </w:pPr>
+      <w:r>
+        <w:rPr>
+          <w:noProof/>
+        </w:rPr>
+        <mc:AlternateContent>
+          <mc:Choice Requires="wps">
+            <w:drawing>
+              <wp:anchor distT="0" distB="0" distL="114300" distR="114300" simplePos="0" relativeHeight="251663360" behindDoc="0" locked="0" layoutInCell="1" allowOverlap="1" wp14:anchorId="3A0A0FBC" wp14:editId="7809BFE5">
+                <wp:simplePos x="0" y="0"/>
+                <wp:positionH relativeFrom="column">
+                  <wp:posOffset>1905</wp:posOffset>
+                </wp:positionH>
+                <wp:positionV relativeFrom="paragraph">
+                  <wp:posOffset>132080</wp:posOffset>
+                </wp:positionV>
+                <wp:extent cx="2903220" cy="205740"/>
+                <wp:effectExtent l="0" t="0" r="0" b="3810"/>
+                <wp:wrapSquare wrapText="bothSides"/>
+                <wp:docPr id="1571953560" name="Text Box 15"/>
+                <wp:cNvGraphicFramePr/>
+                <a:graphic xmlns:a="http://schemas.openxmlformats.org/drawingml/2006/main">
+                  <a:graphicData uri="http://schemas.microsoft.com/office/word/2010/wordprocessingShape">
+                    <wps:wsp>
+                      <wps:cNvSpPr txBox="1"/>
+                      <wps:spPr>
+                        <a:xfrm>
+                          <a:off x="0" y="0"/>
+                          <a:ext cx="2903220" cy="205740"/>
+                        </a:xfrm>
+                        <a:prstGeom prst="rect">
+                          <a:avLst/>
+                        </a:prstGeom>
+                        <a:solidFill>
+                          <a:prstClr val="white"/>
+                        </a:solidFill>
+                        <a:ln>
+                          <a:noFill/>
+                        </a:ln>
+                      </wps:spPr>
+                      <wps:txbx>
+                        <w:txbxContent>
+                          <w:p>
+                            <w:pPr>
+                              <w:pStyle w:val="Caption"/>
+                              <w:rPr>
+                                <w:noProof/>
+                              </w:rPr>
+                            </w:pPr>
+                            <w:r>
+                              <w:rPr>
+                                <w:noProof/>
+                              </w:rPr>
+                              <w:fldChar w:fldCharType="begin"/>
+                            </w:r>
+                            <w:r>
+                              <w:rPr>
+                                <w:noProof/>
+                              </w:rPr>
+                              <w:instrText xml:space="preserve"> SEQ Figure \* ARABIC </w:instrText>
+                            </w:r>
+                            <w:r>
+                              <w:rPr>
+                                <w:noProof/>
+                              </w:rPr>
+                              <w:fldChar w:fldCharType="separate"/>
+                            </w:r>
+                            <w:r>
+                              <w:rPr>
+                                <w:noProof/>
+                              </w:rPr>
+                              <w:t>12</w:t>
+                            </w:r>
+                            <w:r>
+                              <w:rPr>
+                                <w:noProof/>
+                              </w:rPr>
+                              <w:fldChar w:fldCharType="end"/>
+                            </w:r>
+                            <w:r>
+                              <w:t>. tabela class-prof-exp</w:t>
+                            </w:r>
+                          </w:p>
+                        </w:txbxContent>
+                      </wps:txbx>
+                      <wps:bodyPr rot="0" spcFirstLastPara="0" vertOverflow="overflow" horzOverflow="overflow" vert="horz" wrap="square" lIns="0" tIns="0" rIns="0" bIns="0" numCol="1" spcCol="0" rtlCol="0" fromWordArt="0" anchor="t" anchorCtr="0" forceAA="0" compatLnSpc="1">
+                        <a:prstTxWarp prst="textNoShape">
+                          <a:avLst/>
+                        </a:prstTxWarp>
+                        <a:noAutofit/>
+                      </wps:bodyPr>
+                    </wps:wsp>
+                  </a:graphicData>
+                </a:graphic>
+                <wp14:sizeRelV relativeFrom="margin">
+                  <wp14:pctHeight>0</wp14:pctHeight>
+                </wp14:sizeRelV>
+              </wp:anchor>
+            </w:drawing>
+          </mc:Choice>
+          <mc:Fallback>
+            <w:pict>
+              <v:shape w14:anchorId="3A0A0FBC" id="Text Box 15" o:spid="_x0000_s1027" type="#_x0000_t202" style="position:absolute;left:0;text-align:left;margin-left:.15pt;margin-top:10.4pt;width:228.6pt;height:16.2pt;z-index:251663360;visibility:visible;mso-wrap-style:square;mso-height-percent:0;mso-wrap-distance-left:9pt;mso-wrap-distance-top:0;mso-wrap-distance-right:9pt;mso-wrap-distance-bottom:0;mso-position-horizontal:absolute;mso-position-horizontal-relative:text;mso-position-vertical:absolute;mso-position-vertical-relative:text;mso-height-percent:0;mso-height-relative:margin;v-text-anchor:top" o:gfxdata="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" stroked="f">
+                <v:textbox inset="0,0,0,0">
+                  <w:txbxContent>
+                    <w:p>
+                      <w:pPr>
+                        <w:pStyle w:val="Caption"/>
+                        <w:rPr>
+                          <w:noProof/>
+                        </w:rPr>
+                      </w:pPr>
+                      <w:r>
+                        <w:rPr>
+                          <w:noProof/>
+                        </w:rPr>
+                        <w:fldChar w:fldCharType="begin"/>
+                      </w:r>
+                      <w:r>
+                        <w:rPr>
+                          <w:noProof/>
+                        </w:rPr>
+                        <w:instrText xml:space="preserve"> SEQ Figure \* ARABIC </w:instrText>
+                      </w:r>
+                      <w:r>
+                        <w:rPr>
+                          <w:noProof/>
+                        </w:rPr>
+                        <w:fldChar w:fldCharType="separate"/>
+                      </w:r>
+                      <w:r>
+                        <w:rPr>
+                          <w:noProof/>
+                        </w:rPr>
+                        <w:t>12</w:t>
+                      </w:r>
+                      <w:r>
+                        <w:rPr>
+                          <w:noProof/>
+                        </w:rPr>
+                        <w:fldChar w:fldCharType="end"/>
+                      </w:r>
+                      <w:r>
+                        <w:t>. tabela class-prof-exp</w:t>
+                      </w:r>
+                    </w:p>
+                  </w:txbxContent>
+                </v:textbox>
+                <w10:wrap type="square"/>
+              </v:shape>
+            </w:pict>
+          </mc:Fallback>
+        </mc:AlternateContent>
+      </w:r>
+    </w:p>
+    <w:p>
+      <w:pPr>
+        <w:pStyle w:val="Heading3"/>
+      </w:pPr>
+    </w:p>
+    <w:p>
+      <w:pPr>
+        <w:pStyle w:val="Heading3"/>
+      </w:pPr>
+      <w:r>
+        <w:t>Ability Scores</w:t>
+      </w:r>
+    </w:p>
+    <w:p>
+      <w:r>
+        <w:t xml:space="preserve">Postoji više načina da se ove vrednosti dobiju, i najčešće su stvar dogovora za stolom. Neki od popularnih načina su </w:t>
+      </w:r>
+      <w:r>
+        <w:rPr>
+          <w:i/>
+          <w:iCs/>
+        </w:rPr>
+        <w:t xml:space="preserve">4d6, Point Buy, Mixed Point Buy </w:t>
+      </w:r>
+      <w:r>
+        <w:t xml:space="preserve">i </w:t>
+      </w:r>
+      <w:r>
+        <w:rPr>
+          <w:i/>
+          <w:iCs/>
+        </w:rPr>
+        <w:t>Standard Array</w:t>
+      </w:r>
+      <w:r>
+        <w:t xml:space="preserve">.  </w:t>
+      </w:r>
+      <w:r>
+        <w:t xml:space="preserve">U okviru našeg projekta koristićemo </w:t>
+      </w:r>
+      <w:r>
+        <w:rPr>
+          <w:i/>
+          <w:iCs/>
+        </w:rPr>
+        <w:t>Standard Array</w:t>
+      </w:r>
+      <w:r>
+        <w:t xml:space="preserve"> pristup. On podrazumeva pridruživanje jednog broja iz predodređenog seta (</w:t>
+      </w:r>
+      <w:r>
+        <w:t>15, 14, 13, 12, 10, 8</w:t>
+      </w:r>
+      <w:r>
+        <w:t xml:space="preserve">) svakoj od sposobnosti. </w:t>
+      </w:r>
+      <w:r>
+        <w:t xml:space="preserve">Kako su određene </w:t>
+      </w:r>
+      <w:r>
+        <w:t xml:space="preserve">sposobnosti više ili manje bitne za određene klase, možemo po tim prioritetima </w:t>
+      </w:r>
+      <w:r>
+        <w:rPr>
+          <w:i/>
+          <w:iCs/>
+        </w:rPr>
+        <w:t>Ability</w:t>
+      </w:r>
+      <w:r>
+        <w:t xml:space="preserve"> </w:t>
+      </w:r>
+      <w:r>
+        <w:rPr>
+          <w:i/>
+          <w:iCs/>
+        </w:rPr>
+        <w:t>Scores</w:t>
+      </w:r>
+      <w:r>
+        <w:t xml:space="preserve">. Ova podela je predstavljena u tabeli </w:t>
+      </w:r>
+      <w:r>
+        <w:rPr>
+          <w:i/>
+          <w:iCs/>
+        </w:rPr>
+        <w:t>class-scores</w:t>
+      </w:r>
+      <w:r>
+        <w:t xml:space="preserve"> (slika 13).</w:t>
+      </w:r>
+    </w:p>
+    <w:p>
+      <w:pPr>
+        <w:keepNext/>
+      </w:pPr>
+      <w:r>
+        <w:rPr>
+          <w:noProof/>
+        </w:rPr>
+        <w:drawing>
+          <wp:inline distT="0" distB="0" distL="0" distR="0" wp14:anchorId="533C5194" wp14:editId="20B6E1C3">
+            <wp:extent cx="6187440" cy="2880360"/>
+            <wp:effectExtent l="0" t="0" r="3810" b="0"/>
+            <wp:docPr id="1950435531" name="Picture 16"/>
+            <wp:cNvGraphicFramePr>
+              <a:graphicFrameLocks xmlns:a="http://schemas.openxmlformats.org/drawingml/2006/main" noChangeAspect="1"/>
+            </wp:cNvGraphicFramePr>
+            <a:graphic xmlns:a="http://schemas.openxmlformats.org/drawingml/2006/main">
+              <a:graphicData uri="http://schemas.openxmlformats.org/drawingml/2006/picture">
+                <pic:pic xmlns:pic="http://schemas.openxmlformats.org/drawingml/2006/picture">
+                  <pic:nvPicPr>
+                    <pic:cNvPr id="0" name="Picture 12"/>
+                    <pic:cNvPicPr>
+                      <a:picLocks noChangeAspect="1" noChangeArrowheads="1"/>
+                    </pic:cNvPicPr>
+                  </pic:nvPicPr>
+                  <pic:blipFill>
+                    <a:blip r:embed="rId20">
+                      <a:extLst>
+                        <a:ext uri="{28A0092B-C50C-407E-A947-70E740481C1C}">
+                          <a14:useLocalDpi xmlns:a14="http://schemas.microsoft.com/office/drawing/2010/main" val="0"/>
+                        </a:ext>
+                      </a:extLst>
+                    </a:blip>
+                    <a:srcRect/>
+                    <a:stretch>
+                      <a:fillRect/>
+                    </a:stretch>
+                  </pic:blipFill>
+                  <pic:spPr bwMode="auto">
+                    <a:xfrm>
+                      <a:off x="0" y="0"/>
+                      <a:ext cx="6187440" cy="2880360"/>
+                    </a:xfrm>
+                    <a:prstGeom prst="rect">
+                      <a:avLst/>
+                    </a:prstGeom>
+                    <a:noFill/>
+                    <a:ln>
+                      <a:noFill/>
+                    </a:ln>
+                  </pic:spPr>
+                </pic:pic>
+              </a:graphicData>
+            </a:graphic>
+          </wp:inline>
+        </w:drawing>
+      </w:r>
+    </w:p>
+    <w:p>
+      <w:pPr>
+        <w:pStyle w:val="Caption"/>
+      </w:pPr>
+      <w:fldSimple w:instr=" SEQ Figure \* ARABIC ">
+        <w:r>
+          <w:rPr>
+            <w:noProof/>
+          </w:rPr>
+          <w:t>13</w:t>
+        </w:r>
+      </w:fldSimple>
+      <w:r>
+        <w:t>. tabela class-scores</w:t>
+      </w:r>
+    </w:p>
+    <w:p>
+      <w:r>
+        <w:t xml:space="preserve">Ove vrednosti se sabiraju sa bonusima dobijenim odabirom rase sačuvanim u </w:t>
+      </w:r>
+      <w:r>
+        <w:rPr>
+          <w:i/>
+          <w:iCs/>
+        </w:rPr>
+        <w:t xml:space="preserve">bonus1 </w:t>
+      </w:r>
+      <w:r>
+        <w:t xml:space="preserve">i </w:t>
+      </w:r>
+      <w:r>
+        <w:rPr>
+          <w:i/>
+          <w:iCs/>
+        </w:rPr>
+        <w:t xml:space="preserve">bonus2 </w:t>
+      </w:r>
+      <w:r>
+        <w:t xml:space="preserve">atributima  i zatim se ubacuju u </w:t>
+      </w:r>
+      <w:r>
+        <w:rPr>
+          <w:i/>
+          <w:iCs/>
+        </w:rPr>
+        <w:t>scores</w:t>
+      </w:r>
+      <w:r>
+        <w:t xml:space="preserve"> atribut </w:t>
+      </w:r>
+      <w:r>
+        <w:rPr>
+          <w:i/>
+          <w:iCs/>
+        </w:rPr>
+        <w:t>CharSheet</w:t>
+      </w:r>
+      <w:r>
+        <w:t xml:space="preserve"> objekta. </w:t>
+      </w:r>
+    </w:p>
+    <w:p>
+      <w:pPr>
+        <w:jc w:val="left"/>
+      </w:pPr>
+      <w:r>
         <w:br w:type="page"/>
       </w:r>
     </w:p>
-    <w:p>
-      <w:pPr>
-        <w:pStyle w:val="Heading2"/>
-        <w:rPr>
-          <w:lang w:val="sr-Latn-RS"/>
-        </w:rPr>
-      </w:pPr>
-      <w:r>
-        <w:rPr>
-          <w:lang w:val="sr-Latn-RS"/>
-        </w:rPr>
-        <w:lastRenderedPageBreak/>
-        <w:t>Odabir klase</w:t>
-      </w:r>
-    </w:p>
-    <w:p>
-      <w:pPr>
-        <w:rPr>
-          <w:lang w:val="sr-Latn-RS"/>
-        </w:rPr>
-      </w:pPr>
-      <w:r>
-        <w:rPr>
-          <w:lang w:val="sr-Latn-RS"/>
-        </w:rPr>
-        <w:t>Uobičajno bi bilo da se klasa odabira na sličan način kao i prethodne dve stavke u građi lika. Međutim</w:t>
-      </w:r>
-      <w:r>
-        <w:rPr>
-          <w:lang w:val="sr-Latn-RS"/>
-        </w:rPr>
-        <w:t xml:space="preserve">, mnoštvo opcija može da uplaši ili zbuni nove igrače koji se nikada nisu susreli ni sa jednom od njih. </w:t>
-      </w:r>
-    </w:p>
+    <w:p/>
     <w:sectPr>
       <w:type w:val="continuous"/>
       <w:pgSz w:w="11906" w:h="16838" w:code="9"/>
@@ -1676,12 +2927,89 @@
 </w:document>
 </file>
 
+<file path=word/endnotes.xml><?xml version="1.0" encoding="utf-8"?>
+<w:endnotes xmlns:wpc="http://schemas.microsoft.com/office/word/2010/wordprocessingCanvas" xmlns:cx="http://schemas.microsoft.com/office/drawing/2014/chartex" xmlns:cx1="http://schemas.microsoft.com/office/drawing/2015/9/8/chartex" xmlns:cx2="http://schemas.microsoft.com/office/drawing/2015/10/21/chartex" xmlns:cx3="http://schemas.microsoft.com/office/drawing/2016/5/9/chartex" xmlns:cx4="http://schemas.microsoft.com/office/drawing/2016/5/10/chartex" xmlns:cx5="http://schemas.microsoft.com/office/drawing/2016/5/11/chartex" xmlns:cx6="http://schemas.microsoft.com/office/drawing/2016/5/12/chartex" xmlns:cx7="http://schemas.microsoft.com/office/drawing/2016/5/13/chartex" xmlns:cx8="http://schemas.microsoft.com/office/drawing/2016/5/14/chartex" xmlns:mc="http://schemas.openxmlformats.org/markup-compatibility/2006" xmlns:aink="http://schemas.microsoft.com/office/drawing/2016/ink" xmlns:am3d="http://schemas.microsoft.com/office/drawing/2017/model3d" xmlns:o="urn:schemas-microsoft-com:office:office" xmlns:oel="http://schemas.microsoft.com/office/2019/extlst" xmlns:r="http://schemas.openxmlformats.org/officeDocument/2006/relationships" xmlns:m="http://schemas.openxmlformats.org/officeDocument/2006/math" xmlns:v="urn:schemas-microsoft-com:vml" xmlns:wp14="http://schemas.microsoft.com/office/word/2010/wordprocessingDrawing" xmlns:wp="http://schemas.openxmlformats.org/drawingml/2006/wordprocessingDrawing" xmlns:w10="urn:schemas-microsoft-com:office:word" xmlns:w="http://schemas.openxmlformats.org/wordprocessingml/2006/main" xmlns:w14="http://schemas.microsoft.com/office/word/2010/wordml" xmlns:w15="http://schemas.microsoft.com/office/word/2012/wordml" xmlns:w16cex="http://schemas.microsoft.com/office/word/2018/wordml/cex" xmlns:w16cid="http://schemas.microsoft.com/office/word/2016/wordml/cid" xmlns:w16="http://schemas.microsoft.com/office/word/2018/wordml" xmlns:w16sdtdh="http://schemas.microsoft.com/office/word/2020/wordml/sdtdatahash" xmlns:w16se="http://schemas.microsoft.com/office/word/2015/wordml/symex" xmlns:wpg="http://schemas.microsoft.com/office/word/2010/wordprocessingGroup" xmlns:wpi="http://schemas.microsoft.com/office/word/2010/wordprocessingInk" xmlns:wne="http://schemas.microsoft.com/office/word/2006/wordml" xmlns:wps="http://schemas.microsoft.com/office/word/2010/wordprocessingShape" mc:Ignorable="w14 w15 w16se w16cid w16 w16cex w16sdtdh wp14">
+  <w:endnote w:type="separator" w:id="-1">
+    <w:p>
+      <w:pPr>
+        <w:spacing w:after="0" w:line="240" w:lineRule="auto"/>
+      </w:pPr>
+      <w:r>
+        <w:separator/>
+      </w:r>
+    </w:p>
+  </w:endnote>
+  <w:endnote w:type="continuationSeparator" w:id="0">
+    <w:p>
+      <w:pPr>
+        <w:spacing w:after="0" w:line="240" w:lineRule="auto"/>
+      </w:pPr>
+      <w:r>
+        <w:continuationSeparator/>
+      </w:r>
+    </w:p>
+  </w:endnote>
+</w:endnotes>
+</file>
+
+<file path=word/footnotes.xml><?xml version="1.0" encoding="utf-8"?>
+<w:footnotes xmlns:wpc="http://schemas.microsoft.com/office/word/2010/wordprocessingCanvas" xmlns:cx="http://schemas.microsoft.com/office/drawing/2014/chartex" xmlns:cx1="http://schemas.microsoft.com/office/drawing/2015/9/8/chartex" xmlns:cx2="http://schemas.microsoft.com/office/drawing/2015/10/21/chartex" xmlns:cx3="http://schemas.microsoft.com/office/drawing/2016/5/9/chartex" xmlns:cx4="http://schemas.microsoft.com/office/drawing/2016/5/10/chartex" xmlns:cx5="http://schemas.microsoft.com/office/drawing/2016/5/11/chartex" xmlns:cx6="http://schemas.microsoft.com/office/drawing/2016/5/12/chartex" xmlns:cx7="http://schemas.microsoft.com/office/drawing/2016/5/13/chartex" xmlns:cx8="http://schemas.microsoft.com/office/drawing/2016/5/14/chartex" xmlns:mc="http://schemas.openxmlformats.org/markup-compatibility/2006" xmlns:aink="http://schemas.microsoft.com/office/drawing/2016/ink" xmlns:am3d="http://schemas.microsoft.com/office/drawing/2017/model3d" xmlns:o="urn:schemas-microsoft-com:office:office" xmlns:oel="http://schemas.microsoft.com/office/2019/extlst" xmlns:r="http://schemas.openxmlformats.org/officeDocument/2006/relationships" xmlns:m="http://schemas.openxmlformats.org/officeDocument/2006/math" xmlns:v="urn:schemas-microsoft-com:vml" xmlns:wp14="http://schemas.microsoft.com/office/word/2010/wordprocessingDrawing" xmlns:wp="http://schemas.openxmlformats.org/drawingml/2006/wordprocessingDrawing" xmlns:w10="urn:schemas-microsoft-com:office:word" xmlns:w="http://schemas.openxmlformats.org/wordprocessingml/2006/main" xmlns:w14="http://schemas.microsoft.com/office/word/2010/wordml" xmlns:w15="http://schemas.microsoft.com/office/word/2012/wordml" xmlns:w16cex="http://schemas.microsoft.com/office/word/2018/wordml/cex" xmlns:w16cid="http://schemas.microsoft.com/office/word/2016/wordml/cid" xmlns:w16="http://schemas.microsoft.com/office/word/2018/wordml" xmlns:w16sdtdh="http://schemas.microsoft.com/office/word/2020/wordml/sdtdatahash" xmlns:w16se="http://schemas.microsoft.com/office/word/2015/wordml/symex" xmlns:wpg="http://schemas.microsoft.com/office/word/2010/wordprocessingGroup" xmlns:wpi="http://schemas.microsoft.com/office/word/2010/wordprocessingInk" xmlns:wne="http://schemas.microsoft.com/office/word/2006/wordml" xmlns:wps="http://schemas.microsoft.com/office/word/2010/wordprocessingShape" mc:Ignorable="w14 w15 w16se w16cid w16 w16cex w16sdtdh wp14">
+  <w:footnote w:type="separator" w:id="-1">
+    <w:p>
+      <w:pPr>
+        <w:spacing w:after="0" w:line="240" w:lineRule="auto"/>
+      </w:pPr>
+      <w:r>
+        <w:separator/>
+      </w:r>
+    </w:p>
+  </w:footnote>
+  <w:footnote w:type="continuationSeparator" w:id="0">
+    <w:p>
+      <w:pPr>
+        <w:spacing w:after="0" w:line="240" w:lineRule="auto"/>
+      </w:pPr>
+      <w:r>
+        <w:continuationSeparator/>
+      </w:r>
+    </w:p>
+  </w:footnote>
+  <w:footnote w:id="1">
+    <w:p>
+      <w:pPr>
+        <w:pStyle w:val="FootnoteText"/>
+      </w:pPr>
+    </w:p>
+    <w:p>
+      <w:pPr>
+        <w:pStyle w:val="FootnoteText"/>
+      </w:pPr>
+      <w:r>
+        <w:rPr>
+          <w:rStyle w:val="FootnoteReference"/>
+        </w:rPr>
+        <w:footnoteRef/>
+      </w:r>
+      <w:r>
+        <w:t xml:space="preserve"> </w:t>
+      </w:r>
+      <w:r>
+        <w:t>Slike</w:t>
+      </w:r>
+      <w:r>
+        <w:t xml:space="preserve"> nekih tabela su delimične zbog velikog broja redova i/ili kolona</w:t>
+      </w:r>
+    </w:p>
+  </w:footnote>
+</w:footnotes>
+</file>
+
 <file path=word/numbering.xml><?xml version="1.0" encoding="utf-8"?>
 <w:numbering xmlns:wpc="http://schemas.microsoft.com/office/word/2010/wordprocessingCanvas" xmlns:cx="http://schemas.microsoft.com/office/drawing/2014/chartex" xmlns:cx1="http://schemas.microsoft.com/office/drawing/2015/9/8/chartex" xmlns:cx2="http://schemas.microsoft.com/office/drawing/2015/10/21/chartex" xmlns:cx3="http://schemas.microsoft.com/office/drawing/2016/5/9/chartex" xmlns:cx4="http://schemas.microsoft.com/office/drawing/2016/5/10/chartex" xmlns:cx5="http://schemas.microsoft.com/office/drawing/2016/5/11/chartex" xmlns:cx6="http://schemas.microsoft.com/office/drawing/2016/5/12/chartex" xmlns:cx7="http://schemas.microsoft.com/office/drawing/2016/5/13/chartex" xmlns:cx8="http://schemas.microsoft.com/office/drawing/2016/5/14/chartex" xmlns:mc="http://schemas.openxmlformats.org/markup-compatibility/2006" xmlns:aink="http://schemas.microsoft.com/office/drawing/2016/ink" xmlns:am3d="http://schemas.microsoft.com/office/drawing/2017/model3d" xmlns:o="urn:schemas-microsoft-com:office:office" xmlns:oel="http://schemas.microsoft.com/office/2019/extlst" xmlns:r="http://schemas.openxmlformats.org/officeDocument/2006/relationships" xmlns:m="http://schemas.openxmlformats.org/officeDocument/2006/math" xmlns:v="urn:schemas-microsoft-com:vml" xmlns:wp14="http://schemas.microsoft.com/office/word/2010/wordprocessingDrawing" xmlns:wp="http://schemas.openxmlformats.org/drawingml/2006/wordprocessingDrawing" xmlns:w10="urn:schemas-microsoft-com:office:word" xmlns:w="http://schemas.openxmlformats.org/wordprocessingml/2006/main" xmlns:w14="http://schemas.microsoft.com/office/word/2010/wordml" xmlns:w15="http://schemas.microsoft.com/office/word/2012/wordml" xmlns:w16cex="http://schemas.microsoft.com/office/word/2018/wordml/cex" xmlns:w16cid="http://schemas.microsoft.com/office/word/2016/wordml/cid" xmlns:w16="http://schemas.microsoft.com/office/word/2018/wordml" xmlns:w16sdtdh="http://schemas.microsoft.com/office/word/2020/wordml/sdtdatahash" xmlns:w16se="http://schemas.microsoft.com/office/word/2015/wordml/symex" xmlns:wpg="http://schemas.microsoft.com/office/word/2010/wordprocessingGroup" xmlns:wpi="http://schemas.microsoft.com/office/word/2010/wordprocessingInk" xmlns:wne="http://schemas.microsoft.com/office/word/2006/wordml" xmlns:wps="http://schemas.microsoft.com/office/word/2010/wordprocessingShape" mc:Ignorable="w14 w15 w16se w16cid w16 w16cex w16sdtdh wp14">
   <w:abstractNum w:abstractNumId="0" w15:restartNumberingAfterBreak="0">
-    <w:nsid w:val="49B722E8"/>
+    <w:nsid w:val="275A676B"/>
     <w:multiLevelType w:val="hybridMultilevel"/>
-    <w:tmpl w:val="D1320004"/>
+    <w:tmpl w:val="7E867DA2"/>
     <w:lvl w:ilvl="0" w:tplc="241A0001">
       <w:start w:val="1"/>
       <w:numFmt w:val="bullet"/>
@@ -1792,9 +3120,9 @@
     </w:lvl>
   </w:abstractNum>
   <w:abstractNum w:abstractNumId="1" w15:restartNumberingAfterBreak="0">
-    <w:nsid w:val="4DDD5426"/>
+    <w:nsid w:val="2C3654D2"/>
     <w:multiLevelType w:val="hybridMultilevel"/>
-    <w:tmpl w:val="0A8A9C6A"/>
+    <w:tmpl w:val="9CD8B0D4"/>
     <w:lvl w:ilvl="0" w:tplc="241A0001">
       <w:start w:val="1"/>
       <w:numFmt w:val="bullet"/>
@@ -1819,7 +3147,7 @@
         <w:rFonts w:ascii="Courier New" w:hAnsi="Courier New" w:cs="Courier New" w:hint="default"/>
       </w:rPr>
     </w:lvl>
-    <w:lvl w:ilvl="2" w:tplc="241A0005" w:tentative="1">
+    <w:lvl w:ilvl="2" w:tplc="241A0005">
       <w:start w:val="1"/>
       <w:numFmt w:val="bullet"/>
       <w:lvlText w:val=""/>
@@ -1904,11 +3232,243 @@
       </w:rPr>
     </w:lvl>
   </w:abstractNum>
+  <w:abstractNum w:abstractNumId="2" w15:restartNumberingAfterBreak="0">
+    <w:nsid w:val="49B722E8"/>
+    <w:multiLevelType w:val="hybridMultilevel"/>
+    <w:tmpl w:val="D1320004"/>
+    <w:lvl w:ilvl="0" w:tplc="241A0001">
+      <w:start w:val="1"/>
+      <w:numFmt w:val="bullet"/>
+      <w:lvlText w:val=""/>
+      <w:lvlJc w:val="left"/>
+      <w:pPr>
+        <w:ind w:left="720" w:hanging="360"/>
+      </w:pPr>
+      <w:rPr>
+        <w:rFonts w:ascii="Symbol" w:hAnsi="Symbol" w:hint="default"/>
+      </w:rPr>
+    </w:lvl>
+    <w:lvl w:ilvl="1" w:tplc="241A0003" w:tentative="1">
+      <w:start w:val="1"/>
+      <w:numFmt w:val="bullet"/>
+      <w:lvlText w:val="o"/>
+      <w:lvlJc w:val="left"/>
+      <w:pPr>
+        <w:ind w:left="1440" w:hanging="360"/>
+      </w:pPr>
+      <w:rPr>
+        <w:rFonts w:ascii="Courier New" w:hAnsi="Courier New" w:cs="Courier New" w:hint="default"/>
+      </w:rPr>
+    </w:lvl>
+    <w:lvl w:ilvl="2" w:tplc="241A0005" w:tentative="1">
+      <w:start w:val="1"/>
+      <w:numFmt w:val="bullet"/>
+      <w:lvlText w:val=""/>
+      <w:lvlJc w:val="left"/>
+      <w:pPr>
+        <w:ind w:left="2160" w:hanging="360"/>
+      </w:pPr>
+      <w:rPr>
+        <w:rFonts w:ascii="Wingdings" w:hAnsi="Wingdings" w:hint="default"/>
+      </w:rPr>
+    </w:lvl>
+    <w:lvl w:ilvl="3" w:tplc="241A0001" w:tentative="1">
+      <w:start w:val="1"/>
+      <w:numFmt w:val="bullet"/>
+      <w:lvlText w:val=""/>
+      <w:lvlJc w:val="left"/>
+      <w:pPr>
+        <w:ind w:left="2880" w:hanging="360"/>
+      </w:pPr>
+      <w:rPr>
+        <w:rFonts w:ascii="Symbol" w:hAnsi="Symbol" w:hint="default"/>
+      </w:rPr>
+    </w:lvl>
+    <w:lvl w:ilvl="4" w:tplc="241A0003" w:tentative="1">
+      <w:start w:val="1"/>
+      <w:numFmt w:val="bullet"/>
+      <w:lvlText w:val="o"/>
+      <w:lvlJc w:val="left"/>
+      <w:pPr>
+        <w:ind w:left="3600" w:hanging="360"/>
+      </w:pPr>
+      <w:rPr>
+        <w:rFonts w:ascii="Courier New" w:hAnsi="Courier New" w:cs="Courier New" w:hint="default"/>
+      </w:rPr>
+    </w:lvl>
+    <w:lvl w:ilvl="5" w:tplc="241A0005" w:tentative="1">
+      <w:start w:val="1"/>
+      <w:numFmt w:val="bullet"/>
+      <w:lvlText w:val=""/>
+      <w:lvlJc w:val="left"/>
+      <w:pPr>
+        <w:ind w:left="4320" w:hanging="360"/>
+      </w:pPr>
+      <w:rPr>
+        <w:rFonts w:ascii="Wingdings" w:hAnsi="Wingdings" w:hint="default"/>
+      </w:rPr>
+    </w:lvl>
+    <w:lvl w:ilvl="6" w:tplc="241A0001" w:tentative="1">
+      <w:start w:val="1"/>
+      <w:numFmt w:val="bullet"/>
+      <w:lvlText w:val=""/>
+      <w:lvlJc w:val="left"/>
+      <w:pPr>
+        <w:ind w:left="5040" w:hanging="360"/>
+      </w:pPr>
+      <w:rPr>
+        <w:rFonts w:ascii="Symbol" w:hAnsi="Symbol" w:hint="default"/>
+      </w:rPr>
+    </w:lvl>
+    <w:lvl w:ilvl="7" w:tplc="241A0003" w:tentative="1">
+      <w:start w:val="1"/>
+      <w:numFmt w:val="bullet"/>
+      <w:lvlText w:val="o"/>
+      <w:lvlJc w:val="left"/>
+      <w:pPr>
+        <w:ind w:left="5760" w:hanging="360"/>
+      </w:pPr>
+      <w:rPr>
+        <w:rFonts w:ascii="Courier New" w:hAnsi="Courier New" w:cs="Courier New" w:hint="default"/>
+      </w:rPr>
+    </w:lvl>
+    <w:lvl w:ilvl="8" w:tplc="241A0005" w:tentative="1">
+      <w:start w:val="1"/>
+      <w:numFmt w:val="bullet"/>
+      <w:lvlText w:val=""/>
+      <w:lvlJc w:val="left"/>
+      <w:pPr>
+        <w:ind w:left="6480" w:hanging="360"/>
+      </w:pPr>
+      <w:rPr>
+        <w:rFonts w:ascii="Wingdings" w:hAnsi="Wingdings" w:hint="default"/>
+      </w:rPr>
+    </w:lvl>
+  </w:abstractNum>
+  <w:abstractNum w:abstractNumId="3" w15:restartNumberingAfterBreak="0">
+    <w:nsid w:val="4DDD5426"/>
+    <w:multiLevelType w:val="hybridMultilevel"/>
+    <w:tmpl w:val="0A8A9C6A"/>
+    <w:lvl w:ilvl="0" w:tplc="241A0001">
+      <w:start w:val="1"/>
+      <w:numFmt w:val="bullet"/>
+      <w:lvlText w:val=""/>
+      <w:lvlJc w:val="left"/>
+      <w:pPr>
+        <w:ind w:left="720" w:hanging="360"/>
+      </w:pPr>
+      <w:rPr>
+        <w:rFonts w:ascii="Symbol" w:hAnsi="Symbol" w:hint="default"/>
+      </w:rPr>
+    </w:lvl>
+    <w:lvl w:ilvl="1" w:tplc="241A0003">
+      <w:start w:val="1"/>
+      <w:numFmt w:val="bullet"/>
+      <w:lvlText w:val="o"/>
+      <w:lvlJc w:val="left"/>
+      <w:pPr>
+        <w:ind w:left="1440" w:hanging="360"/>
+      </w:pPr>
+      <w:rPr>
+        <w:rFonts w:ascii="Courier New" w:hAnsi="Courier New" w:cs="Courier New" w:hint="default"/>
+      </w:rPr>
+    </w:lvl>
+    <w:lvl w:ilvl="2" w:tplc="241A0005" w:tentative="1">
+      <w:start w:val="1"/>
+      <w:numFmt w:val="bullet"/>
+      <w:lvlText w:val=""/>
+      <w:lvlJc w:val="left"/>
+      <w:pPr>
+        <w:ind w:left="2160" w:hanging="360"/>
+      </w:pPr>
+      <w:rPr>
+        <w:rFonts w:ascii="Wingdings" w:hAnsi="Wingdings" w:hint="default"/>
+      </w:rPr>
+    </w:lvl>
+    <w:lvl w:ilvl="3" w:tplc="241A0001" w:tentative="1">
+      <w:start w:val="1"/>
+      <w:numFmt w:val="bullet"/>
+      <w:lvlText w:val=""/>
+      <w:lvlJc w:val="left"/>
+      <w:pPr>
+        <w:ind w:left="2880" w:hanging="360"/>
+      </w:pPr>
+      <w:rPr>
+        <w:rFonts w:ascii="Symbol" w:hAnsi="Symbol" w:hint="default"/>
+      </w:rPr>
+    </w:lvl>
+    <w:lvl w:ilvl="4" w:tplc="241A0003" w:tentative="1">
+      <w:start w:val="1"/>
+      <w:numFmt w:val="bullet"/>
+      <w:lvlText w:val="o"/>
+      <w:lvlJc w:val="left"/>
+      <w:pPr>
+        <w:ind w:left="3600" w:hanging="360"/>
+      </w:pPr>
+      <w:rPr>
+        <w:rFonts w:ascii="Courier New" w:hAnsi="Courier New" w:cs="Courier New" w:hint="default"/>
+      </w:rPr>
+    </w:lvl>
+    <w:lvl w:ilvl="5" w:tplc="241A0005" w:tentative="1">
+      <w:start w:val="1"/>
+      <w:numFmt w:val="bullet"/>
+      <w:lvlText w:val=""/>
+      <w:lvlJc w:val="left"/>
+      <w:pPr>
+        <w:ind w:left="4320" w:hanging="360"/>
+      </w:pPr>
+      <w:rPr>
+        <w:rFonts w:ascii="Wingdings" w:hAnsi="Wingdings" w:hint="default"/>
+      </w:rPr>
+    </w:lvl>
+    <w:lvl w:ilvl="6" w:tplc="241A0001" w:tentative="1">
+      <w:start w:val="1"/>
+      <w:numFmt w:val="bullet"/>
+      <w:lvlText w:val=""/>
+      <w:lvlJc w:val="left"/>
+      <w:pPr>
+        <w:ind w:left="5040" w:hanging="360"/>
+      </w:pPr>
+      <w:rPr>
+        <w:rFonts w:ascii="Symbol" w:hAnsi="Symbol" w:hint="default"/>
+      </w:rPr>
+    </w:lvl>
+    <w:lvl w:ilvl="7" w:tplc="241A0003" w:tentative="1">
+      <w:start w:val="1"/>
+      <w:numFmt w:val="bullet"/>
+      <w:lvlText w:val="o"/>
+      <w:lvlJc w:val="left"/>
+      <w:pPr>
+        <w:ind w:left="5760" w:hanging="360"/>
+      </w:pPr>
+      <w:rPr>
+        <w:rFonts w:ascii="Courier New" w:hAnsi="Courier New" w:cs="Courier New" w:hint="default"/>
+      </w:rPr>
+    </w:lvl>
+    <w:lvl w:ilvl="8" w:tplc="241A0005" w:tentative="1">
+      <w:start w:val="1"/>
+      <w:numFmt w:val="bullet"/>
+      <w:lvlText w:val=""/>
+      <w:lvlJc w:val="left"/>
+      <w:pPr>
+        <w:ind w:left="6480" w:hanging="360"/>
+      </w:pPr>
+      <w:rPr>
+        <w:rFonts w:ascii="Wingdings" w:hAnsi="Wingdings" w:hint="default"/>
+      </w:rPr>
+    </w:lvl>
+  </w:abstractNum>
   <w:num w:numId="1" w16cid:durableId="552084447">
-    <w:abstractNumId w:val="0"/>
+    <w:abstractNumId w:val="2"/>
   </w:num>
   <w:num w:numId="2" w16cid:durableId="1575506650">
+    <w:abstractNumId w:val="3"/>
+  </w:num>
+  <w:num w:numId="3" w16cid:durableId="195512285">
     <w:abstractNumId w:val="1"/>
+  </w:num>
+  <w:num w:numId="4" w16cid:durableId="608245118">
+    <w:abstractNumId w:val="0"/>
   </w:num>
 </w:numbering>
 </file>
@@ -2311,7 +3871,13 @@
   <w:style w:type="paragraph" w:default="1" w:styleId="Normal">
     <w:name w:val="Normal"/>
     <w:qFormat/>
-    <w:rsid w:val="00271FE0"/>
+    <w:rsid w:val="00604F7D"/>
+    <w:pPr>
+      <w:jc w:val="both"/>
+    </w:pPr>
+    <w:rPr>
+      <w:lang w:val="sr-Latn-RS"/>
+    </w:rPr>
   </w:style>
   <w:style w:type="paragraph" w:styleId="Heading1">
     <w:name w:val="heading 1"/>
@@ -2354,6 +3920,28 @@
       <w:color w:val="2F5496" w:themeColor="accent1" w:themeShade="BF"/>
       <w:sz w:val="26"/>
       <w:szCs w:val="26"/>
+    </w:rPr>
+  </w:style>
+  <w:style w:type="paragraph" w:styleId="Heading3">
+    <w:name w:val="heading 3"/>
+    <w:basedOn w:val="Normal"/>
+    <w:next w:val="Normal"/>
+    <w:link w:val="Heading3Char"/>
+    <w:uiPriority w:val="9"/>
+    <w:unhideWhenUsed/>
+    <w:qFormat/>
+    <w:rsid w:val="005D45DD"/>
+    <w:pPr>
+      <w:keepNext/>
+      <w:keepLines/>
+      <w:spacing w:before="40" w:after="0"/>
+      <w:outlineLvl w:val="2"/>
+    </w:pPr>
+    <w:rPr>
+      <w:rFonts w:asciiTheme="majorHAnsi" w:eastAsiaTheme="majorEastAsia" w:hAnsiTheme="majorHAnsi" w:cstheme="majorBidi"/>
+      <w:color w:val="1F3763" w:themeColor="accent1" w:themeShade="7F"/>
+      <w:sz w:val="24"/>
+      <w:szCs w:val="24"/>
     </w:rPr>
   </w:style>
   <w:style w:type="character" w:default="1" w:styleId="DefaultParagraphFont">
@@ -2502,6 +4090,60 @@
       <w:color w:val="2F5496" w:themeColor="accent1" w:themeShade="BF"/>
       <w:sz w:val="26"/>
       <w:szCs w:val="26"/>
+    </w:rPr>
+  </w:style>
+  <w:style w:type="paragraph" w:styleId="FootnoteText">
+    <w:name w:val="footnote text"/>
+    <w:basedOn w:val="Normal"/>
+    <w:link w:val="FootnoteTextChar"/>
+    <w:uiPriority w:val="99"/>
+    <w:semiHidden/>
+    <w:unhideWhenUsed/>
+    <w:rsid w:val="00CA1817"/>
+    <w:pPr>
+      <w:spacing w:after="0" w:line="240" w:lineRule="auto"/>
+    </w:pPr>
+    <w:rPr>
+      <w:sz w:val="20"/>
+      <w:szCs w:val="20"/>
+    </w:rPr>
+  </w:style>
+  <w:style w:type="character" w:customStyle="1" w:styleId="FootnoteTextChar">
+    <w:name w:val="Footnote Text Char"/>
+    <w:basedOn w:val="DefaultParagraphFont"/>
+    <w:link w:val="FootnoteText"/>
+    <w:uiPriority w:val="99"/>
+    <w:semiHidden/>
+    <w:rsid w:val="00CA1817"/>
+    <w:rPr>
+      <w:sz w:val="20"/>
+      <w:szCs w:val="20"/>
+      <w:lang w:val="sr-Latn-RS"/>
+    </w:rPr>
+  </w:style>
+  <w:style w:type="character" w:styleId="FootnoteReference">
+    <w:name w:val="footnote reference"/>
+    <w:basedOn w:val="DefaultParagraphFont"/>
+    <w:uiPriority w:val="99"/>
+    <w:semiHidden/>
+    <w:unhideWhenUsed/>
+    <w:rsid w:val="00CA1817"/>
+    <w:rPr>
+      <w:vertAlign w:val="superscript"/>
+    </w:rPr>
+  </w:style>
+  <w:style w:type="character" w:customStyle="1" w:styleId="Heading3Char">
+    <w:name w:val="Heading 3 Char"/>
+    <w:basedOn w:val="DefaultParagraphFont"/>
+    <w:link w:val="Heading3"/>
+    <w:uiPriority w:val="9"/>
+    <w:rsid w:val="005D45DD"/>
+    <w:rPr>
+      <w:rFonts w:asciiTheme="majorHAnsi" w:eastAsiaTheme="majorEastAsia" w:hAnsiTheme="majorHAnsi" w:cstheme="majorBidi"/>
+      <w:color w:val="1F3763" w:themeColor="accent1" w:themeShade="7F"/>
+      <w:sz w:val="24"/>
+      <w:szCs w:val="24"/>
+      <w:lang w:val="sr-Latn-RS"/>
     </w:rPr>
   </w:style>
 </w:styles>

</xml_diff>

<commit_message>
Preformulisanje izraza i ispravljanje grešaka u formatiranju
</commit_message>
<xml_diff>
--- a/Project Proposal.docx
+++ b/Project Proposal.docx
@@ -884,10 +884,30 @@
     </w:p>
     <w:p>
       <w:r>
-        <w:t xml:space="preserve">U Fast Build aplikaciji, izvorni materijali biće iskorišćeni kako bi se napravio kviz koji će za korisnika odabrati prve dve stavke – rasu i poreklo. </w:t>
-      </w:r>
-      <w:r>
-        <w:t>Oba koncepta su razbijena na više atributa od kojih svaki ima set mogućih vrednosti. Ispod se nalaze atributi rase i njihove vrednosti.</w:t>
+        <w:t xml:space="preserve">U </w:t>
+      </w:r>
+      <w:r>
+        <w:rPr>
+          <w:i/>
+          <w:iCs/>
+        </w:rPr>
+        <w:t>Fast Build</w:t>
+      </w:r>
+      <w:r>
+        <w:rPr>
+          <w:i/>
+          <w:iCs/>
+        </w:rPr>
+        <w:t>er</w:t>
+      </w:r>
+      <w:r>
+        <w:t xml:space="preserve"> aplikaciji, izvorni materijali biće iskorišćeni kako bi se napravio kviz koji će za korisnika odabrati prve dve stavke – rasu i poreklo. </w:t>
+      </w:r>
+      <w:r>
+        <w:t>Koncept rase je razbijen</w:t>
+      </w:r>
+      <w:r>
+        <w:t xml:space="preserve"> na više atributa od kojih svaki ima set mogućih vrednosti. Ispod se nalaze atributi rase i njihove vrednosti.</w:t>
       </w:r>
     </w:p>
     <w:p>
@@ -1292,7 +1312,10 @@
         <w:t xml:space="preserve">porekla, tj. načina života lika pre nego što se upustio u avanturisanje. </w:t>
       </w:r>
       <w:r>
-        <w:t xml:space="preserve">Ovde se kroz pitanja o ličnosti, mestu porekla i socijalnom položaju dolazi do najpogodnije opcije. Na narednoj slici prikazana je gruba podela na četiri tipa. </w:t>
+        <w:t xml:space="preserve">Ovde se kroz pitanja o ličnosti, mestu porekla i socijalnom položaju dolazi do najpogodnije opcije. Na narednoj slici prikazana je gruba podela na četiri </w:t>
+      </w:r>
+      <w:r>
+        <w:t>načina života kojima porekla mogu da pripadaju. Jedno poreklo može da proistene iz više situacija, pa su neka od njih u više kategorija.</w:t>
       </w:r>
     </w:p>
     <w:p>
@@ -3928,7 +3951,23 @@
     </w:p>
     <w:p>
       <w:r>
-        <w:t>U  nastavku dat je primer izgradnje lika. Za prva dva dela dati su primeri odgovora na pitanja iz svake kategorije, dok je za poslednji deo dat primer unesenih podataka.</w:t>
+        <w:t>U  nastavku dat je primer izgradnje lika</w:t>
+      </w:r>
+      <w:r>
+        <w:t xml:space="preserve"> u </w:t>
+      </w:r>
+      <w:r>
+        <w:rPr>
+          <w:i/>
+          <w:iCs/>
+        </w:rPr>
+        <w:t>Fast Builder</w:t>
+      </w:r>
+      <w:r>
+        <w:t xml:space="preserve"> aplikaciji</w:t>
+      </w:r>
+      <w:r>
+        <w:t>. Za prva dva dela dati su primeri odgovora na pitanja iz svake kategorije, dok je za poslednji deo dat primer unesenih podataka.</w:t>
       </w:r>
     </w:p>
     <w:p>
@@ -4896,28 +4935,7 @@
           <w:i/>
           <w:iCs/>
         </w:rPr>
-        <w:t xml:space="preserve"> </w:t>
-      </w:r>
-      <w:r>
-        <w:rPr>
-          <w:i/>
-          <w:iCs/>
-        </w:rPr>
-        <w:t>Acrobatics:</w:t>
-      </w:r>
-      <w:r>
-        <w:rPr>
-          <w:i/>
-          <w:iCs/>
-        </w:rPr>
-        <w:t xml:space="preserve"> 3.5</w:t>
-      </w:r>
-      <w:r>
-        <w:rPr>
-          <w:i/>
-          <w:iCs/>
-        </w:rPr>
-        <w:t xml:space="preserve">, Arcana: </w:t>
+        <w:t xml:space="preserve"> Acrobatics: 3.5, Arcana: </w:t>
       </w:r>
       <w:r>
         <w:rPr>
@@ -5099,14 +5117,7 @@
           <w:i/>
           <w:iCs/>
         </w:rPr>
-        <w:t xml:space="preserve"> </w:t>
-      </w:r>
-      <w:r>
-        <w:rPr>
-          <w:i/>
-          <w:iCs/>
-        </w:rPr>
-        <w:t xml:space="preserve">, </w:t>
+        <w:t xml:space="preserve"> , </w:t>
       </w:r>
       <w:r>
         <w:rPr>
@@ -5770,7 +5781,6 @@
     </w:tbl>
     <w:p>
       <w:pPr>
-        <w:spacing w:after="0"/>
         <w:ind w:right="-29"/>
         <w:jc w:val="left"/>
       </w:pPr>
@@ -6081,21 +6091,7 @@
           <w:i/>
           <w:iCs/>
         </w:rPr>
-        <w:t>Skill proficiencie</w:t>
-      </w:r>
-      <w:r>
-        <w:rPr>
-          <w:i/>
-          <w:iCs/>
-        </w:rPr>
-        <w:t xml:space="preserve">s: </w:t>
-      </w:r>
-      <w:r>
-        <w:rPr>
-          <w:i/>
-          <w:iCs/>
-        </w:rPr>
-        <w:t>Insight, Medicine, Religion</w:t>
+        <w:t>Skill proficiencies: Insight, Medicine, Religion</w:t>
       </w:r>
       <w:r>
         <w:rPr>
@@ -7424,6 +7420,7 @@
   <w:style w:type="character" w:default="1" w:styleId="DefaultParagraphFont">
     <w:name w:val="Default Paragraph Font"/>
     <w:uiPriority w:val="1"/>
+    <w:semiHidden/>
     <w:unhideWhenUsed/>
   </w:style>
   <w:style w:type="table" w:default="1" w:styleId="TableNormal">

</xml_diff>